<commit_message>
Base de datos - Proyecto 2 Final - End base de datos
</commit_message>
<xml_diff>
--- a/Bases de datos/bimestre2/Proyecto/Proyecto Base de datos 2do Bimestre.docx
+++ b/Bases de datos/bimestre2/Proyecto/Proyecto Base de datos 2do Bimestre.docx
@@ -239,24 +239,51 @@
           <w:ilvl w:val="0"/>
           <w:numId w:val="4"/>
         </w:numPr>
-        <w:spacing w:after="0"/>
-      </w:pPr>
-      <w:r>
+        <w:spacing w:after="0" w:line="360" w:lineRule="auto"/>
+        <w:rPr>
+          <w:sz w:val="24"/>
+          <w:szCs w:val="24"/>
+        </w:rPr>
+      </w:pPr>
+      <w:r>
+        <w:rPr>
+          <w:sz w:val="24"/>
+          <w:szCs w:val="24"/>
+        </w:rPr>
         <w:fldChar w:fldCharType="begin"/>
       </w:r>
       <w:r>
-        <w:instrText xml:space="preserve"> REF _Ref174381879 \h </w:instrText>
-      </w:r>
-      <w:r>
-        <w:instrText xml:space="preserve"> \* MERGEFORMAT </w:instrText>
-      </w:r>
-      <w:r>
+        <w:rPr>
+          <w:sz w:val="24"/>
+          <w:szCs w:val="24"/>
+        </w:rPr>
+        <w:instrText xml:space="preserve"> REF _Ref174381879 \h  \* MERGEFORMAT </w:instrText>
+      </w:r>
+      <w:r>
+        <w:rPr>
+          <w:sz w:val="24"/>
+          <w:szCs w:val="24"/>
+        </w:rPr>
+      </w:r>
+      <w:r>
+        <w:rPr>
+          <w:sz w:val="24"/>
+          <w:szCs w:val="24"/>
+        </w:rPr>
         <w:fldChar w:fldCharType="separate"/>
       </w:r>
       <w:r>
+        <w:rPr>
+          <w:sz w:val="24"/>
+          <w:szCs w:val="24"/>
+        </w:rPr>
         <w:t>Introducción</w:t>
       </w:r>
       <w:r>
+        <w:rPr>
+          <w:sz w:val="24"/>
+          <w:szCs w:val="24"/>
+        </w:rPr>
         <w:fldChar w:fldCharType="end"/>
       </w:r>
     </w:p>
@@ -267,24 +294,51 @@
           <w:ilvl w:val="0"/>
           <w:numId w:val="4"/>
         </w:numPr>
-        <w:spacing w:after="0"/>
-      </w:pPr>
-      <w:r>
+        <w:spacing w:after="0" w:line="360" w:lineRule="auto"/>
+        <w:rPr>
+          <w:sz w:val="24"/>
+          <w:szCs w:val="24"/>
+        </w:rPr>
+      </w:pPr>
+      <w:r>
+        <w:rPr>
+          <w:sz w:val="24"/>
+          <w:szCs w:val="24"/>
+        </w:rPr>
         <w:fldChar w:fldCharType="begin"/>
       </w:r>
       <w:r>
-        <w:instrText xml:space="preserve"> REF _Ref174381890 \h </w:instrText>
-      </w:r>
-      <w:r>
-        <w:instrText xml:space="preserve"> \* MERGEFORMAT </w:instrText>
-      </w:r>
-      <w:r>
+        <w:rPr>
+          <w:sz w:val="24"/>
+          <w:szCs w:val="24"/>
+        </w:rPr>
+        <w:instrText xml:space="preserve"> REF _Ref174381890 \h  \* MERGEFORMAT </w:instrText>
+      </w:r>
+      <w:r>
+        <w:rPr>
+          <w:sz w:val="24"/>
+          <w:szCs w:val="24"/>
+        </w:rPr>
+      </w:r>
+      <w:r>
+        <w:rPr>
+          <w:sz w:val="24"/>
+          <w:szCs w:val="24"/>
+        </w:rPr>
         <w:fldChar w:fldCharType="separate"/>
       </w:r>
       <w:r>
+        <w:rPr>
+          <w:sz w:val="24"/>
+          <w:szCs w:val="24"/>
+        </w:rPr>
         <w:t>Descripción del proyecto</w:t>
       </w:r>
       <w:r>
+        <w:rPr>
+          <w:sz w:val="24"/>
+          <w:szCs w:val="24"/>
+        </w:rPr>
         <w:fldChar w:fldCharType="end"/>
       </w:r>
     </w:p>
@@ -295,24 +349,51 @@
           <w:ilvl w:val="0"/>
           <w:numId w:val="4"/>
         </w:numPr>
-        <w:spacing w:after="0"/>
-      </w:pPr>
-      <w:r>
+        <w:spacing w:after="0" w:line="360" w:lineRule="auto"/>
+        <w:rPr>
+          <w:sz w:val="24"/>
+          <w:szCs w:val="24"/>
+        </w:rPr>
+      </w:pPr>
+      <w:r>
+        <w:rPr>
+          <w:sz w:val="24"/>
+          <w:szCs w:val="24"/>
+        </w:rPr>
         <w:fldChar w:fldCharType="begin"/>
       </w:r>
       <w:r>
-        <w:instrText xml:space="preserve"> REF _Ref174381914 \h </w:instrText>
-      </w:r>
-      <w:r>
-        <w:instrText xml:space="preserve"> \* MERGEFORMAT </w:instrText>
-      </w:r>
-      <w:r>
+        <w:rPr>
+          <w:sz w:val="24"/>
+          <w:szCs w:val="24"/>
+        </w:rPr>
+        <w:instrText xml:space="preserve"> REF _Ref174381914 \h  \* MERGEFORMAT </w:instrText>
+      </w:r>
+      <w:r>
+        <w:rPr>
+          <w:sz w:val="24"/>
+          <w:szCs w:val="24"/>
+        </w:rPr>
+      </w:r>
+      <w:r>
+        <w:rPr>
+          <w:sz w:val="24"/>
+          <w:szCs w:val="24"/>
+        </w:rPr>
         <w:fldChar w:fldCharType="separate"/>
       </w:r>
       <w:r>
+        <w:rPr>
+          <w:sz w:val="24"/>
+          <w:szCs w:val="24"/>
+        </w:rPr>
         <w:t>Diseño de la base de datos</w:t>
       </w:r>
       <w:r>
+        <w:rPr>
+          <w:sz w:val="24"/>
+          <w:szCs w:val="24"/>
+        </w:rPr>
         <w:fldChar w:fldCharType="end"/>
       </w:r>
     </w:p>
@@ -323,74 +404,852 @@
           <w:ilvl w:val="0"/>
           <w:numId w:val="4"/>
         </w:numPr>
-        <w:spacing w:after="0"/>
-      </w:pPr>
-      <w:r>
+        <w:spacing w:after="0" w:line="360" w:lineRule="auto"/>
+        <w:rPr>
+          <w:sz w:val="24"/>
+          <w:szCs w:val="24"/>
+        </w:rPr>
+      </w:pPr>
+      <w:r>
+        <w:rPr>
+          <w:sz w:val="24"/>
+          <w:szCs w:val="24"/>
+        </w:rPr>
         <w:fldChar w:fldCharType="begin"/>
       </w:r>
       <w:r>
-        <w:instrText xml:space="preserve"> REF _Ref174381922 \h </w:instrText>
-      </w:r>
-      <w:r>
+        <w:rPr>
+          <w:sz w:val="24"/>
+          <w:szCs w:val="24"/>
+        </w:rPr>
+        <w:instrText xml:space="preserve"> REF _Ref174381922 \h  \* MERGEFORMAT </w:instrText>
+      </w:r>
+      <w:r>
+        <w:rPr>
+          <w:sz w:val="24"/>
+          <w:szCs w:val="24"/>
+        </w:rPr>
+      </w:r>
+      <w:r>
+        <w:rPr>
+          <w:sz w:val="24"/>
+          <w:szCs w:val="24"/>
+        </w:rPr>
+        <w:fldChar w:fldCharType="separate"/>
+      </w:r>
+      <w:r>
+        <w:rPr>
+          <w:sz w:val="24"/>
+          <w:szCs w:val="24"/>
+        </w:rPr>
+        <w:t>Desarrollo del sistema</w:t>
+      </w:r>
+      <w:r>
+        <w:rPr>
+          <w:sz w:val="24"/>
+          <w:szCs w:val="24"/>
+        </w:rPr>
+        <w:fldChar w:fldCharType="end"/>
+      </w:r>
+    </w:p>
+    <w:p>
+      <w:pPr>
+        <w:spacing w:after="0" w:line="360" w:lineRule="auto"/>
+        <w:ind w:left="360"/>
+        <w:rPr>
+          <w:b/>
+          <w:bCs/>
+          <w:sz w:val="24"/>
+          <w:szCs w:val="24"/>
+        </w:rPr>
+      </w:pPr>
+      <w:r>
+        <w:rPr>
+          <w:b/>
+          <w:bCs/>
+          <w:sz w:val="24"/>
+          <w:szCs w:val="24"/>
+        </w:rPr>
+        <w:fldChar w:fldCharType="begin"/>
+      </w:r>
+      <w:r>
+        <w:rPr>
+          <w:b/>
+          <w:bCs/>
+          <w:sz w:val="24"/>
+          <w:szCs w:val="24"/>
+        </w:rPr>
+        <w:instrText xml:space="preserve"> REF _Ref174478224 \h </w:instrText>
+      </w:r>
+      <w:r>
+        <w:rPr>
+          <w:b/>
+          <w:bCs/>
+          <w:sz w:val="24"/>
+          <w:szCs w:val="24"/>
+        </w:rPr>
+      </w:r>
+      <w:r>
+        <w:rPr>
+          <w:b/>
+          <w:bCs/>
+          <w:sz w:val="24"/>
+          <w:szCs w:val="24"/>
+        </w:rPr>
         <w:instrText xml:space="preserve"> \* MERGEFORMAT </w:instrText>
       </w:r>
       <w:r>
+        <w:rPr>
+          <w:b/>
+          <w:bCs/>
+          <w:sz w:val="24"/>
+          <w:szCs w:val="24"/>
+        </w:rPr>
         <w:fldChar w:fldCharType="separate"/>
       </w:r>
       <w:r>
-        <w:t>Desarrollo del sistema</w:t>
-      </w:r>
-      <w:r>
+        <w:rPr>
+          <w:sz w:val="24"/>
+          <w:szCs w:val="24"/>
+        </w:rPr>
+        <w:t>4.1 Conexión a la base de datos.</w:t>
+      </w:r>
+      <w:r>
+        <w:rPr>
+          <w:b/>
+          <w:bCs/>
+          <w:sz w:val="24"/>
+          <w:szCs w:val="24"/>
+        </w:rPr>
         <w:fldChar w:fldCharType="end"/>
       </w:r>
     </w:p>
     <w:p>
       <w:pPr>
+        <w:spacing w:after="0" w:line="360" w:lineRule="auto"/>
+        <w:ind w:left="360"/>
+        <w:rPr>
+          <w:b/>
+          <w:bCs/>
+          <w:sz w:val="24"/>
+          <w:szCs w:val="24"/>
+        </w:rPr>
+      </w:pPr>
+      <w:r>
+        <w:rPr>
+          <w:b/>
+          <w:bCs/>
+          <w:sz w:val="24"/>
+          <w:szCs w:val="24"/>
+        </w:rPr>
+        <w:fldChar w:fldCharType="begin"/>
+      </w:r>
+      <w:r>
+        <w:rPr>
+          <w:b/>
+          <w:bCs/>
+          <w:sz w:val="24"/>
+          <w:szCs w:val="24"/>
+        </w:rPr>
+        <w:instrText xml:space="preserve"> REF _Ref174381966 \h </w:instrText>
+      </w:r>
+      <w:r>
+        <w:rPr>
+          <w:b/>
+          <w:bCs/>
+          <w:sz w:val="24"/>
+          <w:szCs w:val="24"/>
+        </w:rPr>
+      </w:r>
+      <w:r>
+        <w:rPr>
+          <w:b/>
+          <w:bCs/>
+          <w:sz w:val="24"/>
+          <w:szCs w:val="24"/>
+        </w:rPr>
+        <w:instrText xml:space="preserve"> \* MERGEFORMAT </w:instrText>
+      </w:r>
+      <w:r>
+        <w:rPr>
+          <w:b/>
+          <w:bCs/>
+          <w:sz w:val="24"/>
+          <w:szCs w:val="24"/>
+        </w:rPr>
+        <w:fldChar w:fldCharType="separate"/>
+      </w:r>
+      <w:r>
+        <w:rPr>
+          <w:sz w:val="24"/>
+          <w:szCs w:val="24"/>
+        </w:rPr>
+        <w:t>4.2 Flujo del programa</w:t>
+      </w:r>
+      <w:r>
+        <w:rPr>
+          <w:b/>
+          <w:bCs/>
+          <w:sz w:val="24"/>
+          <w:szCs w:val="24"/>
+        </w:rPr>
+        <w:fldChar w:fldCharType="end"/>
+      </w:r>
+    </w:p>
+    <w:p>
+      <w:pPr>
+        <w:spacing w:after="0" w:line="360" w:lineRule="auto"/>
+        <w:ind w:left="360"/>
+        <w:rPr>
+          <w:b/>
+          <w:bCs/>
+          <w:sz w:val="24"/>
+          <w:szCs w:val="24"/>
+        </w:rPr>
+      </w:pPr>
+      <w:r>
+        <w:rPr>
+          <w:b/>
+          <w:bCs/>
+          <w:sz w:val="24"/>
+          <w:szCs w:val="24"/>
+        </w:rPr>
+        <w:fldChar w:fldCharType="begin"/>
+      </w:r>
+      <w:r>
+        <w:rPr>
+          <w:b/>
+          <w:bCs/>
+          <w:sz w:val="24"/>
+          <w:szCs w:val="24"/>
+        </w:rPr>
+        <w:instrText xml:space="preserve"> REF _Ref174382005 \h </w:instrText>
+      </w:r>
+      <w:r>
+        <w:rPr>
+          <w:b/>
+          <w:bCs/>
+          <w:sz w:val="24"/>
+          <w:szCs w:val="24"/>
+        </w:rPr>
+      </w:r>
+      <w:r>
+        <w:rPr>
+          <w:b/>
+          <w:bCs/>
+          <w:sz w:val="24"/>
+          <w:szCs w:val="24"/>
+        </w:rPr>
+        <w:instrText xml:space="preserve"> \* MERGEFORMAT </w:instrText>
+      </w:r>
+      <w:r>
+        <w:rPr>
+          <w:b/>
+          <w:bCs/>
+          <w:sz w:val="24"/>
+          <w:szCs w:val="24"/>
+        </w:rPr>
+        <w:fldChar w:fldCharType="separate"/>
+      </w:r>
+      <w:r>
+        <w:rPr>
+          <w:sz w:val="24"/>
+          <w:szCs w:val="24"/>
+        </w:rPr>
+        <w:t>4.3 Navegación por el sistema - Tabs</w:t>
+      </w:r>
+      <w:r>
+        <w:rPr>
+          <w:b/>
+          <w:bCs/>
+          <w:sz w:val="24"/>
+          <w:szCs w:val="24"/>
+        </w:rPr>
+        <w:fldChar w:fldCharType="end"/>
+      </w:r>
+    </w:p>
+    <w:p>
+      <w:pPr>
+        <w:spacing w:after="0" w:line="360" w:lineRule="auto"/>
+        <w:ind w:left="360"/>
+        <w:rPr>
+          <w:b/>
+          <w:bCs/>
+          <w:sz w:val="24"/>
+          <w:szCs w:val="24"/>
+        </w:rPr>
+      </w:pPr>
+      <w:r>
+        <w:rPr>
+          <w:b/>
+          <w:bCs/>
+          <w:sz w:val="24"/>
+          <w:szCs w:val="24"/>
+        </w:rPr>
+        <w:fldChar w:fldCharType="begin"/>
+      </w:r>
+      <w:r>
+        <w:rPr>
+          <w:b/>
+          <w:bCs/>
+          <w:sz w:val="24"/>
+          <w:szCs w:val="24"/>
+        </w:rPr>
+        <w:instrText xml:space="preserve"> REF _Ref174478245 \h </w:instrText>
+      </w:r>
+      <w:r>
+        <w:rPr>
+          <w:b/>
+          <w:bCs/>
+          <w:sz w:val="24"/>
+          <w:szCs w:val="24"/>
+        </w:rPr>
+      </w:r>
+      <w:r>
+        <w:rPr>
+          <w:b/>
+          <w:bCs/>
+          <w:sz w:val="24"/>
+          <w:szCs w:val="24"/>
+        </w:rPr>
+        <w:instrText xml:space="preserve"> \* MERGEFORMAT </w:instrText>
+      </w:r>
+      <w:r>
+        <w:rPr>
+          <w:b/>
+          <w:bCs/>
+          <w:sz w:val="24"/>
+          <w:szCs w:val="24"/>
+        </w:rPr>
+        <w:fldChar w:fldCharType="separate"/>
+      </w:r>
+      <w:r>
+        <w:rPr>
+          <w:sz w:val="24"/>
+          <w:szCs w:val="24"/>
+        </w:rPr>
+        <w:t>4.4 Funciones de la ventana Registros</w:t>
+      </w:r>
+      <w:r>
+        <w:rPr>
+          <w:b/>
+          <w:bCs/>
+          <w:sz w:val="24"/>
+          <w:szCs w:val="24"/>
+        </w:rPr>
+        <w:fldChar w:fldCharType="end"/>
+      </w:r>
+    </w:p>
+    <w:p>
+      <w:pPr>
+        <w:spacing w:after="0" w:line="360" w:lineRule="auto"/>
+        <w:ind w:left="360"/>
+        <w:rPr>
+          <w:b/>
+          <w:bCs/>
+          <w:sz w:val="24"/>
+          <w:szCs w:val="24"/>
+        </w:rPr>
+      </w:pPr>
+      <w:r>
+        <w:rPr>
+          <w:b/>
+          <w:bCs/>
+          <w:sz w:val="24"/>
+          <w:szCs w:val="24"/>
+        </w:rPr>
+        <w:fldChar w:fldCharType="begin"/>
+      </w:r>
+      <w:r>
+        <w:rPr>
+          <w:b/>
+          <w:bCs/>
+          <w:sz w:val="24"/>
+          <w:szCs w:val="24"/>
+        </w:rPr>
+        <w:instrText xml:space="preserve"> REF _Ref174478389 \h </w:instrText>
+      </w:r>
+      <w:r>
+        <w:rPr>
+          <w:b/>
+          <w:bCs/>
+          <w:sz w:val="24"/>
+          <w:szCs w:val="24"/>
+        </w:rPr>
+      </w:r>
+      <w:r>
+        <w:rPr>
+          <w:b/>
+          <w:bCs/>
+          <w:sz w:val="24"/>
+          <w:szCs w:val="24"/>
+        </w:rPr>
+        <w:instrText xml:space="preserve"> \* MERGEFORMAT </w:instrText>
+      </w:r>
+      <w:r>
+        <w:rPr>
+          <w:b/>
+          <w:bCs/>
+          <w:sz w:val="24"/>
+          <w:szCs w:val="24"/>
+        </w:rPr>
+        <w:fldChar w:fldCharType="separate"/>
+      </w:r>
+      <w:r>
+        <w:rPr>
+          <w:sz w:val="24"/>
+          <w:szCs w:val="24"/>
+        </w:rPr>
+        <w:t>4.5 Funciones de la ventana Actualizar datos</w:t>
+      </w:r>
+      <w:r>
+        <w:rPr>
+          <w:b/>
+          <w:bCs/>
+          <w:sz w:val="24"/>
+          <w:szCs w:val="24"/>
+        </w:rPr>
+        <w:fldChar w:fldCharType="end"/>
+      </w:r>
+    </w:p>
+    <w:p>
+      <w:pPr>
+        <w:spacing w:after="0" w:line="360" w:lineRule="auto"/>
+        <w:ind w:left="360"/>
+        <w:rPr>
+          <w:b/>
+          <w:bCs/>
+          <w:sz w:val="24"/>
+          <w:szCs w:val="24"/>
+        </w:rPr>
+      </w:pPr>
+      <w:r>
+        <w:rPr>
+          <w:sz w:val="24"/>
+          <w:szCs w:val="24"/>
+        </w:rPr>
+        <w:t xml:space="preserve">4.6 </w:t>
+      </w:r>
+      <w:r>
+        <w:rPr>
+          <w:b/>
+          <w:bCs/>
+          <w:sz w:val="24"/>
+          <w:szCs w:val="24"/>
+        </w:rPr>
+        <w:fldChar w:fldCharType="begin"/>
+      </w:r>
+      <w:r>
+        <w:rPr>
+          <w:b/>
+          <w:bCs/>
+          <w:sz w:val="24"/>
+          <w:szCs w:val="24"/>
+        </w:rPr>
+        <w:instrText xml:space="preserve"> REF _Ref174478395 \h </w:instrText>
+      </w:r>
+      <w:r>
+        <w:rPr>
+          <w:b/>
+          <w:bCs/>
+          <w:sz w:val="24"/>
+          <w:szCs w:val="24"/>
+        </w:rPr>
+      </w:r>
+      <w:r>
+        <w:rPr>
+          <w:b/>
+          <w:bCs/>
+          <w:sz w:val="24"/>
+          <w:szCs w:val="24"/>
+        </w:rPr>
+        <w:instrText xml:space="preserve"> \* MERGEFORMAT </w:instrText>
+      </w:r>
+      <w:r>
+        <w:rPr>
+          <w:b/>
+          <w:bCs/>
+          <w:sz w:val="24"/>
+          <w:szCs w:val="24"/>
+        </w:rPr>
+        <w:fldChar w:fldCharType="separate"/>
+      </w:r>
+      <w:r>
+        <w:rPr>
+          <w:sz w:val="24"/>
+          <w:szCs w:val="24"/>
+        </w:rPr>
+        <w:t xml:space="preserve">Funciones de la ventana </w:t>
+      </w:r>
+      <w:r>
+        <w:rPr>
+          <w:sz w:val="24"/>
+          <w:szCs w:val="24"/>
+        </w:rPr>
+        <w:t>Insertar datos</w:t>
+      </w:r>
+      <w:r>
+        <w:rPr>
+          <w:b/>
+          <w:bCs/>
+          <w:sz w:val="24"/>
+          <w:szCs w:val="24"/>
+        </w:rPr>
+        <w:fldChar w:fldCharType="end"/>
+      </w:r>
+    </w:p>
+    <w:p>
+      <w:pPr>
+        <w:spacing w:after="0" w:line="360" w:lineRule="auto"/>
+        <w:ind w:left="360"/>
+        <w:rPr>
+          <w:b/>
+          <w:bCs/>
+          <w:sz w:val="24"/>
+          <w:szCs w:val="24"/>
+        </w:rPr>
+      </w:pPr>
+      <w:r>
+        <w:rPr>
+          <w:b/>
+          <w:bCs/>
+          <w:sz w:val="24"/>
+          <w:szCs w:val="24"/>
+        </w:rPr>
+        <w:fldChar w:fldCharType="begin"/>
+      </w:r>
+      <w:r>
+        <w:rPr>
+          <w:b/>
+          <w:bCs/>
+          <w:sz w:val="24"/>
+          <w:szCs w:val="24"/>
+        </w:rPr>
+        <w:instrText xml:space="preserve"> REF _Ref174478412 \h </w:instrText>
+      </w:r>
+      <w:r>
+        <w:rPr>
+          <w:b/>
+          <w:bCs/>
+          <w:sz w:val="24"/>
+          <w:szCs w:val="24"/>
+        </w:rPr>
+      </w:r>
+      <w:r>
+        <w:rPr>
+          <w:b/>
+          <w:bCs/>
+          <w:sz w:val="24"/>
+          <w:szCs w:val="24"/>
+        </w:rPr>
+        <w:instrText xml:space="preserve"> \* MERGEFORMAT </w:instrText>
+      </w:r>
+      <w:r>
+        <w:rPr>
+          <w:b/>
+          <w:bCs/>
+          <w:sz w:val="24"/>
+          <w:szCs w:val="24"/>
+        </w:rPr>
+        <w:fldChar w:fldCharType="separate"/>
+      </w:r>
+      <w:r>
+        <w:rPr>
+          <w:sz w:val="24"/>
+          <w:szCs w:val="24"/>
+        </w:rPr>
+        <w:t xml:space="preserve">4.7 </w:t>
+      </w:r>
+      <w:r>
+        <w:rPr>
+          <w:sz w:val="24"/>
+          <w:szCs w:val="24"/>
+        </w:rPr>
+        <w:t xml:space="preserve">Funciones de la ventana </w:t>
+      </w:r>
+      <w:r>
+        <w:rPr>
+          <w:sz w:val="24"/>
+          <w:szCs w:val="24"/>
+        </w:rPr>
+        <w:t>Eliminar</w:t>
+      </w:r>
+      <w:r>
+        <w:rPr>
+          <w:sz w:val="24"/>
+          <w:szCs w:val="24"/>
+        </w:rPr>
+        <w:t xml:space="preserve"> datos</w:t>
+      </w:r>
+      <w:r>
+        <w:rPr>
+          <w:b/>
+          <w:bCs/>
+          <w:sz w:val="24"/>
+          <w:szCs w:val="24"/>
+        </w:rPr>
+        <w:fldChar w:fldCharType="end"/>
+      </w:r>
+    </w:p>
+    <w:p>
+      <w:pPr>
         <w:pStyle w:val="Prrafodelista"/>
-        <w:spacing w:after="0"/>
-        <w:ind w:left="360"/>
-      </w:pPr>
-      <w:r>
+        <w:numPr>
+          <w:ilvl w:val="0"/>
+          <w:numId w:val="4"/>
+        </w:numPr>
+        <w:spacing w:line="360" w:lineRule="auto"/>
+        <w:rPr>
+          <w:b/>
+          <w:bCs/>
+          <w:sz w:val="24"/>
+          <w:szCs w:val="24"/>
+        </w:rPr>
+      </w:pPr>
+      <w:r>
+        <w:rPr>
+          <w:b/>
+          <w:bCs/>
+          <w:sz w:val="24"/>
+          <w:szCs w:val="24"/>
+        </w:rPr>
         <w:fldChar w:fldCharType="begin"/>
       </w:r>
       <w:r>
-        <w:instrText xml:space="preserve"> REF _Ref174381966 \h </w:instrText>
-      </w:r>
-      <w:r>
+        <w:rPr>
+          <w:b/>
+          <w:bCs/>
+          <w:sz w:val="24"/>
+          <w:szCs w:val="24"/>
+        </w:rPr>
+        <w:instrText xml:space="preserve"> REF _Ref174480014 \h </w:instrText>
+      </w:r>
+      <w:r>
+        <w:rPr>
+          <w:sz w:val="24"/>
+          <w:szCs w:val="24"/>
+        </w:rPr>
+      </w:r>
+      <w:r>
+        <w:rPr>
+          <w:sz w:val="24"/>
+          <w:szCs w:val="24"/>
+        </w:rPr>
         <w:instrText xml:space="preserve"> \* MERGEFORMAT </w:instrText>
       </w:r>
       <w:r>
+        <w:rPr>
+          <w:b/>
+          <w:bCs/>
+          <w:sz w:val="24"/>
+          <w:szCs w:val="24"/>
+        </w:rPr>
         <w:fldChar w:fldCharType="separate"/>
       </w:r>
       <w:r>
-        <w:t>4.1 Flujo del programa</w:t>
-      </w:r>
-      <w:r>
+        <w:rPr>
+          <w:sz w:val="24"/>
+          <w:szCs w:val="24"/>
+        </w:rPr>
+        <w:t>Prueba del sistema.</w:t>
+      </w:r>
+      <w:r>
+        <w:rPr>
+          <w:b/>
+          <w:bCs/>
+          <w:sz w:val="24"/>
+          <w:szCs w:val="24"/>
+        </w:rPr>
         <w:fldChar w:fldCharType="end"/>
       </w:r>
     </w:p>
     <w:p>
       <w:pPr>
-        <w:ind w:left="360"/>
-      </w:pPr>
-      <w:r>
+        <w:pStyle w:val="Prrafodelista"/>
+        <w:numPr>
+          <w:ilvl w:val="0"/>
+          <w:numId w:val="4"/>
+        </w:numPr>
+        <w:spacing w:line="360" w:lineRule="auto"/>
+        <w:rPr>
+          <w:b/>
+          <w:bCs/>
+          <w:sz w:val="24"/>
+          <w:szCs w:val="24"/>
+        </w:rPr>
+      </w:pPr>
+      <w:r>
+        <w:rPr>
+          <w:b/>
+          <w:bCs/>
+          <w:sz w:val="24"/>
+          <w:szCs w:val="24"/>
+        </w:rPr>
         <w:fldChar w:fldCharType="begin"/>
       </w:r>
       <w:r>
-        <w:instrText xml:space="preserve"> REF _Ref174382005 \h </w:instrText>
-      </w:r>
-      <w:r>
+        <w:rPr>
+          <w:b/>
+          <w:bCs/>
+          <w:sz w:val="24"/>
+          <w:szCs w:val="24"/>
+        </w:rPr>
+        <w:instrText xml:space="preserve"> REF _Ref174480041 \h </w:instrText>
+      </w:r>
+      <w:r>
+        <w:rPr>
+          <w:b/>
+          <w:bCs/>
+          <w:sz w:val="24"/>
+          <w:szCs w:val="24"/>
+        </w:rPr>
+      </w:r>
+      <w:r>
+        <w:rPr>
+          <w:b/>
+          <w:bCs/>
+          <w:sz w:val="24"/>
+          <w:szCs w:val="24"/>
+        </w:rPr>
         <w:instrText xml:space="preserve"> \* MERGEFORMAT </w:instrText>
       </w:r>
       <w:r>
+        <w:rPr>
+          <w:b/>
+          <w:bCs/>
+          <w:sz w:val="24"/>
+          <w:szCs w:val="24"/>
+        </w:rPr>
         <w:fldChar w:fldCharType="separate"/>
       </w:r>
       <w:r>
-        <w:t>4.2 Navegación por el sistema - Tabs</w:t>
-      </w:r>
-      <w:r>
+        <w:rPr>
+          <w:sz w:val="24"/>
+          <w:szCs w:val="24"/>
+        </w:rPr>
+        <w:t>Conclusiones</w:t>
+      </w:r>
+      <w:r>
+        <w:rPr>
+          <w:b/>
+          <w:bCs/>
+          <w:sz w:val="24"/>
+          <w:szCs w:val="24"/>
+        </w:rPr>
         <w:fldChar w:fldCharType="end"/>
       </w:r>
+    </w:p>
+    <w:p>
+      <w:pPr>
+        <w:rPr>
+          <w:b/>
+          <w:bCs/>
+        </w:rPr>
+      </w:pPr>
+    </w:p>
+    <w:p>
+      <w:pPr>
+        <w:rPr>
+          <w:b/>
+          <w:bCs/>
+        </w:rPr>
+      </w:pPr>
+    </w:p>
+    <w:p>
+      <w:pPr>
+        <w:rPr>
+          <w:b/>
+          <w:bCs/>
+        </w:rPr>
+      </w:pPr>
+    </w:p>
+    <w:p>
+      <w:pPr>
+        <w:rPr>
+          <w:b/>
+          <w:bCs/>
+        </w:rPr>
+      </w:pPr>
+    </w:p>
+    <w:p>
+      <w:pPr>
+        <w:rPr>
+          <w:b/>
+          <w:bCs/>
+        </w:rPr>
+      </w:pPr>
+    </w:p>
+    <w:p>
+      <w:pPr>
+        <w:rPr>
+          <w:b/>
+          <w:bCs/>
+        </w:rPr>
+      </w:pPr>
+    </w:p>
+    <w:p>
+      <w:pPr>
+        <w:rPr>
+          <w:b/>
+          <w:bCs/>
+        </w:rPr>
+      </w:pPr>
+    </w:p>
+    <w:p>
+      <w:pPr>
+        <w:rPr>
+          <w:b/>
+          <w:bCs/>
+        </w:rPr>
+      </w:pPr>
+    </w:p>
+    <w:p>
+      <w:pPr>
+        <w:rPr>
+          <w:b/>
+          <w:bCs/>
+        </w:rPr>
+      </w:pPr>
+    </w:p>
+    <w:p>
+      <w:pPr>
+        <w:rPr>
+          <w:b/>
+          <w:bCs/>
+        </w:rPr>
+      </w:pPr>
+    </w:p>
+    <w:p>
+      <w:pPr>
+        <w:rPr>
+          <w:b/>
+          <w:bCs/>
+        </w:rPr>
+      </w:pPr>
+    </w:p>
+    <w:p>
+      <w:pPr>
+        <w:rPr>
+          <w:b/>
+          <w:bCs/>
+        </w:rPr>
+      </w:pPr>
+    </w:p>
+    <w:p>
+      <w:pPr>
+        <w:rPr>
+          <w:b/>
+          <w:bCs/>
+        </w:rPr>
+      </w:pPr>
+    </w:p>
+    <w:p>
+      <w:pPr>
+        <w:rPr>
+          <w:b/>
+          <w:bCs/>
+        </w:rPr>
+      </w:pPr>
     </w:p>
     <w:p>
       <w:pPr>
@@ -410,6 +1269,7 @@
       </w:pPr>
       <w:bookmarkStart w:id="0" w:name="_Ref174381879"/>
       <w:r>
+        <w:lastRenderedPageBreak/>
         <w:t>Introducción</w:t>
       </w:r>
       <w:bookmarkEnd w:id="0"/>
@@ -419,15 +1279,7 @@
         <w:jc w:val="both"/>
       </w:pPr>
       <w:r>
-        <w:t xml:space="preserve">Se necesita un sistema que permita manejar los registros de un local de alquiler de coches, para esto se utilizó una base de datos de SQL Server, un sistema de Windows </w:t>
-      </w:r>
-      <w:proofErr w:type="spellStart"/>
-      <w:r>
-        <w:t>Form</w:t>
-      </w:r>
-      <w:proofErr w:type="spellEnd"/>
-      <w:r>
-        <w:t xml:space="preserve"> en C# usando Visual Studio, extra se utilizó Git para control de versiones con el fin de mantener copias de seguridad y un seguimiento de los cambios realizados en el proyecto.</w:t>
+        <w:t>Se necesita un sistema que permita manejar los registros de un local de alquiler de coches, para esto se utilizó una base de datos de SQL Server, un sistema de Windows Form en C# usando Visual Studio, extra se utilizó Git para control de versiones con el fin de mantener copias de seguridad y un seguimiento de los cambios realizados en el proyecto.</w:t>
       </w:r>
     </w:p>
     <w:p>
@@ -534,6 +1386,7 @@
         <w:t>Se utilizó el siguiente esquema de entidad relación en la base de datos:</w:t>
       </w:r>
     </w:p>
+    <w:p/>
     <w:p>
       <w:r>
         <w:rPr>
@@ -590,6 +1443,19 @@
       </w:r>
     </w:p>
     <w:p>
+      <w:r>
+        <w:t>En este esquema de entidad relación tenemos lo mismo que en el proyecto del primer bimestre, con 4 tablas en total, la relación entre las tablas y sus distintos atributos.</w:t>
+      </w:r>
+    </w:p>
+    <w:p>
+      <w:r>
+        <w:t>La base de datos está alojada en SQL server.</w:t>
+      </w:r>
+    </w:p>
+    <w:p/>
+    <w:p/>
+    <w:p/>
+    <w:p>
       <w:pPr>
         <w:pStyle w:val="Ttulo2"/>
         <w:numPr>
@@ -608,31 +1474,25 @@
       <w:pPr>
         <w:pStyle w:val="Ttulo3"/>
       </w:pPr>
-      <w:r>
-        <w:t xml:space="preserve">4.1 </w:t>
-      </w:r>
-      <w:r>
-        <w:t>Conexión a la base de datos.</w:t>
-      </w:r>
-    </w:p>
-    <w:p>
-      <w:r>
-        <w:t xml:space="preserve">La base de datos se trabaja en Local, en el DBMS </w:t>
-      </w:r>
-      <w:proofErr w:type="spellStart"/>
-      <w:r>
-        <w:t>Sql</w:t>
-      </w:r>
-      <w:proofErr w:type="spellEnd"/>
-      <w:r>
-        <w:t xml:space="preserve"> Server.</w:t>
-      </w:r>
-    </w:p>
-    <w:p>
-      <w:pPr>
-        <w:jc w:val="center"/>
-      </w:pPr>
-      <w:r>
+      <w:bookmarkStart w:id="4" w:name="_Ref174478224"/>
+      <w:r>
+        <w:t>4.1 Conexión a la base de datos.</w:t>
+      </w:r>
+      <w:bookmarkEnd w:id="4"/>
+    </w:p>
+    <w:p>
+      <w:r>
+        <w:t>La base de datos se trabaja en Local, en el DBMS Sql Server.</w:t>
+      </w:r>
+    </w:p>
+    <w:p>
+      <w:pPr>
+        <w:jc w:val="center"/>
+      </w:pPr>
+      <w:r>
+        <w:rPr>
+          <w:noProof/>
+        </w:rPr>
         <w:drawing>
           <wp:inline distT="0" distB="0" distL="0" distR="0" wp14:anchorId="6A09E043" wp14:editId="4556E99B">
             <wp:extent cx="5400040" cy="2506980"/>
@@ -674,56 +1534,15 @@
       <w:r>
         <w:t xml:space="preserve">Esta se realiza dentro de la función </w:t>
       </w:r>
-      <w:proofErr w:type="spellStart"/>
-      <w:r>
-        <w:rPr>
-          <w:b/>
-          <w:bCs/>
-        </w:rPr>
-        <w:t>public</w:t>
-      </w:r>
-      <w:proofErr w:type="spellEnd"/>
-      <w:r>
-        <w:rPr>
-          <w:b/>
-          <w:bCs/>
-        </w:rPr>
-        <w:t xml:space="preserve"> </w:t>
-      </w:r>
-      <w:proofErr w:type="spellStart"/>
-      <w:r>
-        <w:rPr>
-          <w:b/>
-          <w:bCs/>
-        </w:rPr>
-        <w:t>MainForm</w:t>
-      </w:r>
-      <w:proofErr w:type="spellEnd"/>
-      <w:r>
-        <w:rPr>
-          <w:b/>
-          <w:bCs/>
-        </w:rPr>
-        <w:t>()</w:t>
-      </w:r>
-      <w:r>
-        <w:t xml:space="preserve"> para que al iniciar el Formulario </w:t>
-      </w:r>
-      <w:proofErr w:type="spellStart"/>
-      <w:r>
-        <w:t>Main</w:t>
-      </w:r>
-      <w:proofErr w:type="spellEnd"/>
-      <w:r>
-        <w:t xml:space="preserve">, automáticamente de conecte al servidor, le damos los valores del Data </w:t>
-      </w:r>
-      <w:proofErr w:type="spellStart"/>
-      <w:r>
-        <w:t>Source</w:t>
-      </w:r>
-      <w:proofErr w:type="spellEnd"/>
-      <w:r>
-        <w:t>, el nombre de la base de datos y que permita le seguridad integrada.</w:t>
+      <w:r>
+        <w:rPr>
+          <w:b/>
+          <w:bCs/>
+        </w:rPr>
+        <w:t>public MainForm()</w:t>
+      </w:r>
+      <w:r>
+        <w:t xml:space="preserve"> para que al iniciar el Formulario Main, automáticamente de conecte al servidor, le damos los valores del Data Source, el nombre de la base de datos y que permita le seguridad integrada.</w:t>
       </w:r>
     </w:p>
     <w:p/>
@@ -731,7 +1550,7 @@
       <w:pPr>
         <w:pStyle w:val="Ttulo3"/>
       </w:pPr>
-      <w:bookmarkStart w:id="4" w:name="_Ref174381966"/>
+      <w:bookmarkStart w:id="5" w:name="_Ref174381966"/>
       <w:r>
         <w:t>4.</w:t>
       </w:r>
@@ -741,42 +1560,21 @@
       <w:r>
         <w:t xml:space="preserve"> Flujo del programa</w:t>
       </w:r>
-      <w:bookmarkEnd w:id="4"/>
-    </w:p>
-    <w:p>
-      <w:r>
-        <w:t xml:space="preserve">El programa inicia con una pantalla de </w:t>
-      </w:r>
-      <w:proofErr w:type="spellStart"/>
-      <w:r>
-        <w:t>Login</w:t>
-      </w:r>
-      <w:proofErr w:type="spellEnd"/>
-      <w:r>
-        <w:t xml:space="preserve">, lo que permite añadir seguridad, este es un </w:t>
-      </w:r>
-      <w:proofErr w:type="spellStart"/>
-      <w:r>
-        <w:t>Form</w:t>
-      </w:r>
-      <w:proofErr w:type="spellEnd"/>
-      <w:r>
-        <w:t xml:space="preserve"> llamado </w:t>
-      </w:r>
-      <w:proofErr w:type="spellStart"/>
-      <w:r>
-        <w:t>LoginForm.cs</w:t>
-      </w:r>
-      <w:proofErr w:type="spellEnd"/>
-      <w:r>
-        <w:t>.</w:t>
-      </w:r>
-    </w:p>
-    <w:p>
-      <w:pPr>
-        <w:jc w:val="center"/>
-      </w:pPr>
-      <w:r>
+      <w:bookmarkEnd w:id="5"/>
+    </w:p>
+    <w:p>
+      <w:r>
+        <w:t>El programa inicia con una pantalla de Login, lo que permite añadir seguridad, este es un Form llamado LoginForm.cs.</w:t>
+      </w:r>
+    </w:p>
+    <w:p>
+      <w:pPr>
+        <w:jc w:val="center"/>
+      </w:pPr>
+      <w:r>
+        <w:rPr>
+          <w:noProof/>
+        </w:rPr>
         <w:drawing>
           <wp:inline distT="0" distB="0" distL="0" distR="0" wp14:anchorId="03E0E992" wp14:editId="1A3360E1">
             <wp:extent cx="4680000" cy="2751096"/>
@@ -827,30 +1625,17 @@
     <w:p>
       <w:r>
         <w:lastRenderedPageBreak/>
-        <w:t xml:space="preserve">Luego el botón oculta este </w:t>
-      </w:r>
-      <w:proofErr w:type="spellStart"/>
-      <w:r>
-        <w:t>Form</w:t>
-      </w:r>
-      <w:proofErr w:type="spellEnd"/>
-      <w:r>
-        <w:t xml:space="preserve"> y abre el </w:t>
-      </w:r>
-      <w:proofErr w:type="spellStart"/>
-      <w:r>
-        <w:t>MainForm.cs</w:t>
-      </w:r>
-      <w:proofErr w:type="spellEnd"/>
-      <w:r>
-        <w:t>.</w:t>
-      </w:r>
-    </w:p>
-    <w:p>
-      <w:pPr>
-        <w:jc w:val="center"/>
-      </w:pPr>
-      <w:r>
+        <w:t>Luego el botón oculta este Form y abre el MainForm.cs.</w:t>
+      </w:r>
+    </w:p>
+    <w:p>
+      <w:pPr>
+        <w:jc w:val="center"/>
+      </w:pPr>
+      <w:r>
+        <w:rPr>
+          <w:noProof/>
+        </w:rPr>
         <w:drawing>
           <wp:inline distT="0" distB="0" distL="0" distR="0" wp14:anchorId="60536585" wp14:editId="1C253E34">
             <wp:extent cx="4680000" cy="2814189"/>
@@ -919,7 +1704,7 @@
       <w:pPr>
         <w:pStyle w:val="Ttulo3"/>
       </w:pPr>
-      <w:bookmarkStart w:id="5" w:name="_Ref174382005"/>
+      <w:bookmarkStart w:id="6" w:name="_Ref174382005"/>
       <w:r>
         <w:t>4.</w:t>
       </w:r>
@@ -938,7 +1723,7 @@
       <w:r>
         <w:t>Tabs</w:t>
       </w:r>
-      <w:bookmarkEnd w:id="5"/>
+      <w:bookmarkEnd w:id="6"/>
     </w:p>
     <w:p>
       <w:pPr>
@@ -965,6 +1750,9 @@
         <w:jc w:val="center"/>
       </w:pPr>
       <w:r>
+        <w:rPr>
+          <w:noProof/>
+        </w:rPr>
         <w:drawing>
           <wp:inline distT="0" distB="0" distL="0" distR="0" wp14:anchorId="741BF738" wp14:editId="0D31ADF0">
             <wp:extent cx="4248000" cy="2241889"/>
@@ -1027,26 +1815,17 @@
       </w:pPr>
       <w:r>
         <w:lastRenderedPageBreak/>
-        <w:t>Tab</w:t>
-      </w:r>
-      <w:r>
-        <w:t xml:space="preserve"> -</w:t>
-      </w:r>
-      <w:r>
-        <w:t xml:space="preserve"> </w:t>
-      </w:r>
-      <w:r>
-        <w:t>Actualizar datos</w:t>
-      </w:r>
-      <w:r>
-        <w:t>.</w:t>
-      </w:r>
-    </w:p>
-    <w:p>
-      <w:pPr>
-        <w:jc w:val="center"/>
-      </w:pPr>
-      <w:r>
+        <w:t>Tab - Actualizar datos.</w:t>
+      </w:r>
+    </w:p>
+    <w:p>
+      <w:pPr>
+        <w:jc w:val="center"/>
+      </w:pPr>
+      <w:r>
+        <w:rPr>
+          <w:noProof/>
+        </w:rPr>
         <w:drawing>
           <wp:inline distT="0" distB="0" distL="0" distR="0" wp14:anchorId="65A63079" wp14:editId="03EB2615">
             <wp:extent cx="4248000" cy="2195932"/>
@@ -1093,20 +1872,17 @@
         </w:numPr>
       </w:pPr>
       <w:r>
-        <w:t>Tab</w:t>
-      </w:r>
-      <w:r>
-        <w:t xml:space="preserve"> – Insertar datos</w:t>
-      </w:r>
-      <w:r>
-        <w:t>.</w:t>
-      </w:r>
-    </w:p>
-    <w:p>
-      <w:pPr>
-        <w:jc w:val="center"/>
-      </w:pPr>
-      <w:r>
+        <w:t>Tab – Insertar datos.</w:t>
+      </w:r>
+    </w:p>
+    <w:p>
+      <w:pPr>
+        <w:jc w:val="center"/>
+      </w:pPr>
+      <w:r>
+        <w:rPr>
+          <w:noProof/>
+        </w:rPr>
         <w:drawing>
           <wp:inline distT="0" distB="0" distL="0" distR="0" wp14:anchorId="4F55BB2D" wp14:editId="3296B4DA">
             <wp:extent cx="4248000" cy="2188939"/>
@@ -1153,20 +1929,17 @@
         </w:numPr>
       </w:pPr>
       <w:r>
-        <w:t xml:space="preserve">Tab </w:t>
-      </w:r>
-      <w:r>
-        <w:t>Eliminar datos</w:t>
-      </w:r>
-      <w:r>
-        <w:t>.</w:t>
-      </w:r>
-    </w:p>
-    <w:p>
-      <w:pPr>
-        <w:jc w:val="center"/>
-      </w:pPr>
-      <w:r>
+        <w:t>Tab Eliminar datos.</w:t>
+      </w:r>
+    </w:p>
+    <w:p>
+      <w:pPr>
+        <w:jc w:val="center"/>
+      </w:pPr>
+      <w:r>
+        <w:rPr>
+          <w:noProof/>
+        </w:rPr>
         <w:drawing>
           <wp:inline distT="0" distB="0" distL="0" distR="0" wp14:anchorId="6F8EBF5D" wp14:editId="7C883B06">
             <wp:extent cx="4320000" cy="2209784"/>
@@ -1233,6 +2006,7 @@
       <w:pPr>
         <w:pStyle w:val="Ttulo3"/>
       </w:pPr>
+      <w:bookmarkStart w:id="7" w:name="_Ref174478245"/>
       <w:r>
         <w:lastRenderedPageBreak/>
         <w:t>4.</w:t>
@@ -1243,6 +2017,7 @@
       <w:r>
         <w:t xml:space="preserve"> Funciones de la ventana Registros</w:t>
       </w:r>
+      <w:bookmarkEnd w:id="7"/>
     </w:p>
     <w:p>
       <w:r>
@@ -1294,6 +2069,9 @@
         <w:jc w:val="center"/>
       </w:pPr>
       <w:r>
+        <w:rPr>
+          <w:noProof/>
+        </w:rPr>
         <w:drawing>
           <wp:inline distT="0" distB="0" distL="0" distR="0" wp14:anchorId="57446F39" wp14:editId="262156BD">
             <wp:extent cx="5220000" cy="2656651"/>
@@ -1353,6 +2131,9 @@
         <w:jc w:val="center"/>
       </w:pPr>
       <w:r>
+        <w:rPr>
+          <w:noProof/>
+        </w:rPr>
         <w:drawing>
           <wp:inline distT="0" distB="0" distL="0" distR="0" wp14:anchorId="37B7D25F" wp14:editId="2F24F996">
             <wp:extent cx="5219700" cy="2377440"/>
@@ -1425,6 +2206,9 @@
         <w:jc w:val="center"/>
       </w:pPr>
       <w:r>
+        <w:rPr>
+          <w:noProof/>
+        </w:rPr>
         <w:drawing>
           <wp:inline distT="0" distB="0" distL="0" distR="0" wp14:anchorId="1EB1A583" wp14:editId="795E44BE">
             <wp:extent cx="5219523" cy="2354580"/>
@@ -1486,6 +2270,9 @@
         <w:jc w:val="center"/>
       </w:pPr>
       <w:r>
+        <w:rPr>
+          <w:noProof/>
+        </w:rPr>
         <w:drawing>
           <wp:inline distT="0" distB="0" distL="0" distR="0" wp14:anchorId="39822CD5" wp14:editId="2FBCC96C">
             <wp:extent cx="5219064" cy="2430780"/>
@@ -1532,6 +2319,56 @@
     </w:p>
     <w:p>
       <w:pPr>
+        <w:jc w:val="center"/>
+      </w:pPr>
+    </w:p>
+    <w:p>
+      <w:pPr>
+        <w:jc w:val="center"/>
+      </w:pPr>
+    </w:p>
+    <w:p>
+      <w:pPr>
+        <w:jc w:val="center"/>
+      </w:pPr>
+    </w:p>
+    <w:p>
+      <w:pPr>
+        <w:jc w:val="center"/>
+      </w:pPr>
+    </w:p>
+    <w:p>
+      <w:pPr>
+        <w:jc w:val="center"/>
+      </w:pPr>
+    </w:p>
+    <w:p>
+      <w:pPr>
+        <w:jc w:val="center"/>
+      </w:pPr>
+    </w:p>
+    <w:p>
+      <w:pPr>
+        <w:jc w:val="center"/>
+      </w:pPr>
+    </w:p>
+    <w:p>
+      <w:pPr>
+        <w:jc w:val="center"/>
+      </w:pPr>
+    </w:p>
+    <w:p>
+      <w:pPr>
+        <w:jc w:val="center"/>
+      </w:pPr>
+    </w:p>
+    <w:p>
+      <w:pPr>
+        <w:jc w:val="center"/>
+      </w:pPr>
+    </w:p>
+    <w:p>
+      <w:pPr>
         <w:jc w:val="both"/>
         <w:rPr>
           <w:b/>
@@ -1543,6 +2380,7 @@
           <w:b/>
           <w:bCs/>
         </w:rPr>
+        <w:lastRenderedPageBreak/>
         <w:t>Ejecutar consultas.</w:t>
       </w:r>
     </w:p>
@@ -1559,9 +2397,11 @@
         <w:jc w:val="center"/>
       </w:pPr>
       <w:r>
-        <w:lastRenderedPageBreak/>
+        <w:rPr>
+          <w:noProof/>
+        </w:rPr>
         <w:drawing>
-          <wp:inline distT="0" distB="0" distL="0" distR="0" wp14:anchorId="31E89806" wp14:editId="08F5FF9C">
+          <wp:inline distT="0" distB="0" distL="0" distR="0" wp14:anchorId="31E89806" wp14:editId="465A4799">
             <wp:extent cx="5040000" cy="3283349"/>
             <wp:effectExtent l="0" t="0" r="8255" b="0"/>
             <wp:docPr id="1459762013" name="Imagen 1" descr="Texto&#10;&#10;Descripción generada automáticamente"/>
@@ -1602,30 +2442,17 @@
         <w:jc w:val="both"/>
       </w:pPr>
       <w:r>
-        <w:t xml:space="preserve">Vamos a extraer el valor del </w:t>
-      </w:r>
-      <w:proofErr w:type="spellStart"/>
-      <w:r>
-        <w:t>dropBox</w:t>
-      </w:r>
-      <w:proofErr w:type="spellEnd"/>
-      <w:r>
-        <w:t xml:space="preserve"> y en base a eso guardaremos la </w:t>
-      </w:r>
-      <w:proofErr w:type="spellStart"/>
-      <w:r>
-        <w:t>query</w:t>
-      </w:r>
-      <w:proofErr w:type="spellEnd"/>
-      <w:r>
-        <w:t xml:space="preserve"> en una variable que luego ejecutaremos y por último mostraremos en el DataGridView.</w:t>
-      </w:r>
-    </w:p>
-    <w:p>
-      <w:pPr>
-        <w:jc w:val="center"/>
-      </w:pPr>
-      <w:r>
+        <w:t>Vamos a extraer el valor del dropBox y en base a eso guardaremos la query en una variable que luego ejecutaremos y por último mostraremos en el DataGridView.</w:t>
+      </w:r>
+    </w:p>
+    <w:p>
+      <w:pPr>
+        <w:jc w:val="center"/>
+      </w:pPr>
+      <w:r>
+        <w:rPr>
+          <w:noProof/>
+        </w:rPr>
         <w:drawing>
           <wp:inline distT="0" distB="0" distL="0" distR="0" wp14:anchorId="3F459835" wp14:editId="523D6795">
             <wp:extent cx="5040000" cy="3458777"/>
@@ -1665,19 +2492,12 @@
     </w:p>
     <w:p>
       <w:r>
-        <w:t xml:space="preserve">Esta es la función que nos da el </w:t>
-      </w:r>
-      <w:proofErr w:type="spellStart"/>
-      <w:r>
-        <w:t>DropBox</w:t>
-      </w:r>
-      <w:proofErr w:type="spellEnd"/>
-      <w:r>
-        <w:t xml:space="preserve"> para ejecutar, cuando se selecciona una opción en el Dropbox</w:t>
-      </w:r>
-    </w:p>
-    <w:p>
-      <w:r>
+        <w:t>Esta es la función que nos da el DropBox para ejecutar, cuando se selecciona una opción en el Dropbox</w:t>
+      </w:r>
+    </w:p>
+    <w:p>
+      <w:r>
+        <w:lastRenderedPageBreak/>
         <w:t>Estás son las consultas para cada una de las opciones:</w:t>
       </w:r>
     </w:p>
@@ -1700,7 +2520,9 @@
         <w:jc w:val="center"/>
       </w:pPr>
       <w:r>
-        <w:lastRenderedPageBreak/>
+        <w:rPr>
+          <w:noProof/>
+        </w:rPr>
         <w:drawing>
           <wp:inline distT="0" distB="0" distL="0" distR="0" wp14:anchorId="7F357E86" wp14:editId="700AAD65">
             <wp:extent cx="4320000" cy="1066748"/>
@@ -1741,17 +2563,11 @@
     <w:p>
       <w:pPr>
         <w:pStyle w:val="Prrafodelista"/>
-        <w:ind w:left="0"/>
-        <w:jc w:val="center"/>
-      </w:pPr>
-    </w:p>
-    <w:p>
-      <w:pPr>
-        <w:pStyle w:val="Prrafodelista"/>
         <w:numPr>
           <w:ilvl w:val="0"/>
           <w:numId w:val="3"/>
         </w:numPr>
+        <w:spacing w:after="0"/>
       </w:pPr>
       <w:r>
         <w:t>Reservas:</w:t>
@@ -1762,6 +2578,9 @@
         <w:jc w:val="center"/>
       </w:pPr>
       <w:r>
+        <w:rPr>
+          <w:noProof/>
+        </w:rPr>
         <w:drawing>
           <wp:inline distT="0" distB="0" distL="0" distR="0" wp14:anchorId="396CF3C9" wp14:editId="04FB81F4">
             <wp:extent cx="4320000" cy="1090093"/>
@@ -1806,6 +2625,7 @@
           <w:ilvl w:val="0"/>
           <w:numId w:val="3"/>
         </w:numPr>
+        <w:spacing w:after="0"/>
       </w:pPr>
       <w:r>
         <w:t>Agencias:</w:t>
@@ -1816,6 +2636,9 @@
         <w:jc w:val="center"/>
       </w:pPr>
       <w:r>
+        <w:rPr>
+          <w:noProof/>
+        </w:rPr>
         <w:drawing>
           <wp:inline distT="0" distB="0" distL="0" distR="0" wp14:anchorId="4E087464" wp14:editId="3A235C39">
             <wp:extent cx="4320000" cy="585150"/>
@@ -1860,6 +2683,7 @@
           <w:ilvl w:val="0"/>
           <w:numId w:val="3"/>
         </w:numPr>
+        <w:spacing w:after="0"/>
       </w:pPr>
       <w:r>
         <w:t>Reservas:</w:t>
@@ -1870,6 +2694,9 @@
         <w:jc w:val="center"/>
       </w:pPr>
       <w:r>
+        <w:rPr>
+          <w:noProof/>
+        </w:rPr>
         <w:drawing>
           <wp:inline distT="0" distB="0" distL="0" distR="0" wp14:anchorId="2B7921AE" wp14:editId="267BDD77">
             <wp:extent cx="4320000" cy="677772"/>
@@ -1911,18 +2738,17 @@
       <w:pPr>
         <w:pStyle w:val="Ttulo3"/>
       </w:pPr>
+      <w:bookmarkStart w:id="8" w:name="_Ref174478389"/>
       <w:r>
         <w:t>4.</w:t>
       </w:r>
       <w:r>
-        <w:t>4</w:t>
-      </w:r>
-      <w:r>
-        <w:t xml:space="preserve"> Funciones de la ventana </w:t>
-      </w:r>
-      <w:r>
-        <w:t>Actualizar datos</w:t>
-      </w:r>
+        <w:t>5</w:t>
+      </w:r>
+      <w:r>
+        <w:t xml:space="preserve"> Funciones de la ventana Actualizar datos</w:t>
+      </w:r>
+      <w:bookmarkEnd w:id="8"/>
     </w:p>
     <w:p>
       <w:r>
@@ -1937,38 +2763,18 @@
     </w:p>
     <w:p>
       <w:r>
-        <w:t xml:space="preserve">La función </w:t>
-      </w:r>
-      <w:proofErr w:type="spellStart"/>
-      <w:r>
-        <w:t>update_query</w:t>
-      </w:r>
-      <w:proofErr w:type="spellEnd"/>
-      <w:r>
-        <w:t xml:space="preserve"> es utilizada para ejecutar las consultas SQL para actualizar los datos. Recibe los parámetros “</w:t>
-      </w:r>
-      <w:proofErr w:type="spellStart"/>
-      <w:r>
-        <w:t>query</w:t>
-      </w:r>
-      <w:proofErr w:type="spellEnd"/>
-      <w:r>
-        <w:t>” y “</w:t>
-      </w:r>
-      <w:proofErr w:type="spellStart"/>
-      <w:r>
-        <w:t>message</w:t>
-      </w:r>
-      <w:proofErr w:type="spellEnd"/>
-      <w:r>
-        <w:t>”.</w:t>
-      </w:r>
-    </w:p>
-    <w:p>
-      <w:pPr>
-        <w:jc w:val="center"/>
-      </w:pPr>
-      <w:r>
+        <w:t>La función update_query es utilizada para ejecutar las consultas SQL para actualizar los datos. Recibe los parámetros “query” y “message”.</w:t>
+      </w:r>
+    </w:p>
+    <w:p/>
+    <w:p>
+      <w:pPr>
+        <w:jc w:val="center"/>
+      </w:pPr>
+      <w:r>
+        <w:rPr>
+          <w:noProof/>
+        </w:rPr>
         <w:drawing>
           <wp:inline distT="0" distB="0" distL="0" distR="0" wp14:anchorId="02B3B17B" wp14:editId="67098F5D">
             <wp:extent cx="5040000" cy="1939191"/>
@@ -2015,6 +2821,7 @@
         </w:numPr>
       </w:pPr>
       <w:r>
+        <w:lastRenderedPageBreak/>
         <w:t xml:space="preserve">Actualizar </w:t>
       </w:r>
       <w:r>
@@ -2029,7 +2836,9 @@
         <w:jc w:val="center"/>
       </w:pPr>
       <w:r>
-        <w:lastRenderedPageBreak/>
+        <w:rPr>
+          <w:noProof/>
+        </w:rPr>
         <w:drawing>
           <wp:inline distT="0" distB="0" distL="0" distR="0" wp14:anchorId="769E52F1" wp14:editId="4452D051">
             <wp:extent cx="5040000" cy="2667573"/>
@@ -2091,6 +2900,9 @@
         <w:jc w:val="center"/>
       </w:pPr>
       <w:r>
+        <w:rPr>
+          <w:noProof/>
+        </w:rPr>
         <w:drawing>
           <wp:inline distT="0" distB="0" distL="0" distR="0" wp14:anchorId="5E08B17F" wp14:editId="71E93FC0">
             <wp:extent cx="5040000" cy="2212408"/>
@@ -2136,6 +2948,12 @@
         <w:t xml:space="preserve"> y por último el campo que hace referencia.</w:t>
       </w:r>
     </w:p>
+    <w:p/>
+    <w:p/>
+    <w:p/>
+    <w:p/>
+    <w:p/>
+    <w:p/>
     <w:p>
       <w:pPr>
         <w:pStyle w:val="Prrafodelista"/>
@@ -2145,6 +2963,7 @@
         </w:numPr>
       </w:pPr>
       <w:r>
+        <w:lastRenderedPageBreak/>
         <w:t>Actualizar clientes.</w:t>
       </w:r>
     </w:p>
@@ -2153,7 +2972,9 @@
         <w:jc w:val="center"/>
       </w:pPr>
       <w:r>
-        <w:lastRenderedPageBreak/>
+        <w:rPr>
+          <w:noProof/>
+        </w:rPr>
         <w:drawing>
           <wp:inline distT="0" distB="0" distL="0" distR="0" wp14:anchorId="429975F4" wp14:editId="4E5937B0">
             <wp:extent cx="5040000" cy="2650386"/>
@@ -2205,7 +3026,6 @@
       <w:r>
         <w:t xml:space="preserve">ejecuta la función </w:t>
       </w:r>
-      <w:proofErr w:type="spellStart"/>
       <w:r>
         <w:rPr>
           <w:b/>
@@ -2213,7 +3033,6 @@
         </w:rPr>
         <w:t>button_update_client_Click</w:t>
       </w:r>
-      <w:proofErr w:type="spellEnd"/>
       <w:r>
         <w:rPr>
           <w:b/>
@@ -2234,6 +3053,7 @@
         <w:rPr>
           <w:b/>
           <w:bCs/>
+          <w:noProof/>
         </w:rPr>
         <w:drawing>
           <wp:inline distT="0" distB="0" distL="0" distR="0" wp14:anchorId="7D5EF6B0" wp14:editId="7070FD73">
@@ -2279,7 +3099,6 @@
       <w:r>
         <w:t xml:space="preserve">Se utiliza la misma función de </w:t>
       </w:r>
-      <w:proofErr w:type="spellStart"/>
       <w:r>
         <w:rPr>
           <w:b/>
@@ -2287,18 +3106,19 @@
         </w:rPr>
         <w:t>update_query</w:t>
       </w:r>
-      <w:proofErr w:type="spellEnd"/>
-      <w:r>
-        <w:t xml:space="preserve"> para ejecutar la sentencia SQL y para obtener el id del “avalador” realizamos una subconsulta utilizando el </w:t>
-      </w:r>
-      <w:proofErr w:type="spellStart"/>
-      <w:r>
-        <w:t>dni</w:t>
-      </w:r>
-      <w:proofErr w:type="spellEnd"/>
-      <w:r>
-        <w:t xml:space="preserve"> del avalador, de esta manera no se necesita conocer el id del avalador, sino solo el DNI.</w:t>
-      </w:r>
+      <w:r>
+        <w:t xml:space="preserve"> para ejecutar la sentencia SQL y para obtener el id del “avalador” realizamos una subconsulta utilizando el dni del avalador, de esta manera no se necesita conocer el id del avalador, sino solo el DNI.</w:t>
+      </w:r>
+    </w:p>
+    <w:p>
+      <w:pPr>
+        <w:jc w:val="both"/>
+      </w:pPr>
+    </w:p>
+    <w:p>
+      <w:pPr>
+        <w:jc w:val="both"/>
+      </w:pPr>
     </w:p>
     <w:p>
       <w:pPr>
@@ -2309,21 +3129,18 @@
         </w:numPr>
       </w:pPr>
       <w:r>
-        <w:t>Actualizar c</w:t>
-      </w:r>
-      <w:r>
-        <w:t>oches</w:t>
-      </w:r>
-      <w:r>
-        <w:t>.</w:t>
-      </w:r>
-    </w:p>
-    <w:p>
-      <w:pPr>
-        <w:jc w:val="center"/>
-      </w:pPr>
-      <w:r>
         <w:lastRenderedPageBreak/>
+        <w:t>Actualizar coches.</w:t>
+      </w:r>
+    </w:p>
+    <w:p>
+      <w:pPr>
+        <w:jc w:val="center"/>
+      </w:pPr>
+      <w:r>
+        <w:rPr>
+          <w:noProof/>
+        </w:rPr>
         <w:drawing>
           <wp:inline distT="0" distB="0" distL="0" distR="0" wp14:anchorId="4473AED4" wp14:editId="5DD7056D">
             <wp:extent cx="5040000" cy="2612455"/>
@@ -2368,7 +3185,6 @@
       <w:r>
         <w:t xml:space="preserve">Para actualizar la tabla de coches se utiliza el id de coche para que se pueda modificar la matrícula del vehículo, después de llenar todos los campos se ejecuta la función </w:t>
       </w:r>
-      <w:proofErr w:type="spellStart"/>
       <w:r>
         <w:rPr>
           <w:b/>
@@ -2376,7 +3192,6 @@
         </w:rPr>
         <w:t>button_update_car_Click</w:t>
       </w:r>
-      <w:proofErr w:type="spellEnd"/>
       <w:r>
         <w:rPr>
           <w:b/>
@@ -2390,6 +3205,9 @@
         <w:jc w:val="center"/>
       </w:pPr>
       <w:r>
+        <w:rPr>
+          <w:noProof/>
+        </w:rPr>
         <w:drawing>
           <wp:inline distT="0" distB="0" distL="0" distR="0" wp14:anchorId="500EF6F7" wp14:editId="212BC9DB">
             <wp:extent cx="4680000" cy="4360455"/>
@@ -2427,12 +3245,1822 @@
         </w:drawing>
       </w:r>
     </w:p>
+    <w:p>
+      <w:pPr>
+        <w:jc w:val="center"/>
+      </w:pPr>
+    </w:p>
+    <w:p>
+      <w:pPr>
+        <w:pStyle w:val="Prrafodelista"/>
+        <w:numPr>
+          <w:ilvl w:val="0"/>
+          <w:numId w:val="6"/>
+        </w:numPr>
+      </w:pPr>
+      <w:r>
+        <w:lastRenderedPageBreak/>
+        <w:t>Actualizar reservas</w:t>
+      </w:r>
+    </w:p>
+    <w:p>
+      <w:pPr>
+        <w:jc w:val="center"/>
+      </w:pPr>
+      <w:r>
+        <w:drawing>
+          <wp:inline distT="0" distB="0" distL="0" distR="0" wp14:anchorId="576B7D7C" wp14:editId="6774742C">
+            <wp:extent cx="5040000" cy="2629050"/>
+            <wp:effectExtent l="0" t="0" r="8255" b="0"/>
+            <wp:docPr id="722047897" name="Imagen 1" descr="Interfaz de usuario gráfica, Aplicación&#10;&#10;Descripción generada automáticamente"/>
+            <wp:cNvGraphicFramePr>
+              <a:graphicFrameLocks xmlns:a="http://schemas.openxmlformats.org/drawingml/2006/main" noChangeAspect="1"/>
+            </wp:cNvGraphicFramePr>
+            <a:graphic xmlns:a="http://schemas.openxmlformats.org/drawingml/2006/main">
+              <a:graphicData uri="http://schemas.openxmlformats.org/drawingml/2006/picture">
+                <pic:pic xmlns:pic="http://schemas.openxmlformats.org/drawingml/2006/picture">
+                  <pic:nvPicPr>
+                    <pic:cNvPr id="722047897" name="Imagen 1" descr="Interfaz de usuario gráfica, Aplicación&#10;&#10;Descripción generada automáticamente"/>
+                    <pic:cNvPicPr/>
+                  </pic:nvPicPr>
+                  <pic:blipFill>
+                    <a:blip r:embed="rId34"/>
+                    <a:stretch>
+                      <a:fillRect/>
+                    </a:stretch>
+                  </pic:blipFill>
+                  <pic:spPr>
+                    <a:xfrm>
+                      <a:off x="0" y="0"/>
+                      <a:ext cx="5040000" cy="2629050"/>
+                    </a:xfrm>
+                    <a:prstGeom prst="rect">
+                      <a:avLst/>
+                    </a:prstGeom>
+                  </pic:spPr>
+                </pic:pic>
+              </a:graphicData>
+            </a:graphic>
+          </wp:inline>
+        </w:drawing>
+      </w:r>
+    </w:p>
+    <w:p>
+      <w:pPr>
+        <w:jc w:val="center"/>
+      </w:pPr>
+    </w:p>
+    <w:p>
+      <w:pPr>
+        <w:jc w:val="both"/>
+        <w:rPr>
+          <w:b/>
+          <w:bCs/>
+        </w:rPr>
+      </w:pPr>
+      <w:r>
+        <w:t xml:space="preserve">Para actualizar las reservas se utiliza como identificador el id, el cuál es usuario puede obtener de la parte de registros, con el fin de poder modificar todos los campos de la reserva que se desea actualizar, se utiliza la función </w:t>
+      </w:r>
+      <w:r>
+        <w:rPr>
+          <w:b/>
+          <w:bCs/>
+        </w:rPr>
+        <w:t>button_update_reservas_Click</w:t>
+      </w:r>
+      <w:r>
+        <w:rPr>
+          <w:b/>
+          <w:bCs/>
+        </w:rPr>
+        <w:t>.</w:t>
+      </w:r>
+    </w:p>
+    <w:p>
+      <w:pPr>
+        <w:jc w:val="both"/>
+        <w:rPr>
+          <w:b/>
+          <w:bCs/>
+        </w:rPr>
+      </w:pPr>
+    </w:p>
+    <w:p>
+      <w:pPr>
+        <w:jc w:val="center"/>
+      </w:pPr>
+      <w:r>
+        <w:drawing>
+          <wp:inline distT="0" distB="0" distL="0" distR="0" wp14:anchorId="592ACC94" wp14:editId="3EEE852D">
+            <wp:extent cx="5400040" cy="3568065"/>
+            <wp:effectExtent l="0" t="0" r="0" b="0"/>
+            <wp:docPr id="956866276" name="Imagen 1" descr="Texto&#10;&#10;Descripción generada automáticamente"/>
+            <wp:cNvGraphicFramePr>
+              <a:graphicFrameLocks xmlns:a="http://schemas.openxmlformats.org/drawingml/2006/main" noChangeAspect="1"/>
+            </wp:cNvGraphicFramePr>
+            <a:graphic xmlns:a="http://schemas.openxmlformats.org/drawingml/2006/main">
+              <a:graphicData uri="http://schemas.openxmlformats.org/drawingml/2006/picture">
+                <pic:pic xmlns:pic="http://schemas.openxmlformats.org/drawingml/2006/picture">
+                  <pic:nvPicPr>
+                    <pic:cNvPr id="956866276" name="Imagen 1" descr="Texto&#10;&#10;Descripción generada automáticamente"/>
+                    <pic:cNvPicPr/>
+                  </pic:nvPicPr>
+                  <pic:blipFill>
+                    <a:blip r:embed="rId35"/>
+                    <a:stretch>
+                      <a:fillRect/>
+                    </a:stretch>
+                  </pic:blipFill>
+                  <pic:spPr>
+                    <a:xfrm>
+                      <a:off x="0" y="0"/>
+                      <a:ext cx="5400040" cy="3568065"/>
+                    </a:xfrm>
+                    <a:prstGeom prst="rect">
+                      <a:avLst/>
+                    </a:prstGeom>
+                  </pic:spPr>
+                </pic:pic>
+              </a:graphicData>
+            </a:graphic>
+          </wp:inline>
+        </w:drawing>
+      </w:r>
+    </w:p>
+    <w:p>
+      <w:pPr>
+        <w:jc w:val="both"/>
+      </w:pPr>
+    </w:p>
     <w:p/>
+    <w:p>
+      <w:pPr>
+        <w:pStyle w:val="Ttulo3"/>
+        <w:numPr>
+          <w:ilvl w:val="1"/>
+          <w:numId w:val="5"/>
+        </w:numPr>
+      </w:pPr>
+      <w:r>
+        <w:lastRenderedPageBreak/>
+        <w:t xml:space="preserve"> </w:t>
+      </w:r>
+      <w:bookmarkStart w:id="9" w:name="_Ref174478395"/>
+      <w:r>
+        <w:t xml:space="preserve">Funciones de la ventana </w:t>
+      </w:r>
+      <w:r>
+        <w:t>Insertar datos</w:t>
+      </w:r>
+      <w:bookmarkEnd w:id="9"/>
+    </w:p>
+    <w:p>
+      <w:pPr>
+        <w:jc w:val="both"/>
+      </w:pPr>
+      <w:r>
+        <w:t>Esta ventana tiene como función insertar nuevos datos dentro de las tablas correspondientes en la base de datos. En esta ventana contamos con las mismas 4 pestañas que tiene “Actualizar datos”, para poder seleccionar que dato vamos a crear.</w:t>
+      </w:r>
+    </w:p>
+    <w:p>
+      <w:pPr>
+        <w:jc w:val="both"/>
+        <w:rPr>
+          <w:b/>
+          <w:bCs/>
+        </w:rPr>
+      </w:pPr>
+      <w:r>
+        <w:t xml:space="preserve">Para esto tenemos la función </w:t>
+      </w:r>
+      <w:r>
+        <w:rPr>
+          <w:b/>
+          <w:bCs/>
+        </w:rPr>
+        <w:t>insert_query</w:t>
+      </w:r>
+      <w:r>
+        <w:rPr>
+          <w:b/>
+          <w:bCs/>
+        </w:rPr>
+        <w:t>.</w:t>
+      </w:r>
+    </w:p>
+    <w:p>
+      <w:pPr>
+        <w:jc w:val="center"/>
+      </w:pPr>
+      <w:r>
+        <w:drawing>
+          <wp:inline distT="0" distB="0" distL="0" distR="0" wp14:anchorId="445DDA68" wp14:editId="328D5B09">
+            <wp:extent cx="4680000" cy="1917347"/>
+            <wp:effectExtent l="0" t="0" r="6350" b="6985"/>
+            <wp:docPr id="739314987" name="Imagen 1"/>
+            <wp:cNvGraphicFramePr>
+              <a:graphicFrameLocks xmlns:a="http://schemas.openxmlformats.org/drawingml/2006/main" noChangeAspect="1"/>
+            </wp:cNvGraphicFramePr>
+            <a:graphic xmlns:a="http://schemas.openxmlformats.org/drawingml/2006/main">
+              <a:graphicData uri="http://schemas.openxmlformats.org/drawingml/2006/picture">
+                <pic:pic xmlns:pic="http://schemas.openxmlformats.org/drawingml/2006/picture">
+                  <pic:nvPicPr>
+                    <pic:cNvPr id="739314987" name=""/>
+                    <pic:cNvPicPr/>
+                  </pic:nvPicPr>
+                  <pic:blipFill>
+                    <a:blip r:embed="rId36"/>
+                    <a:stretch>
+                      <a:fillRect/>
+                    </a:stretch>
+                  </pic:blipFill>
+                  <pic:spPr>
+                    <a:xfrm>
+                      <a:off x="0" y="0"/>
+                      <a:ext cx="4680000" cy="1917347"/>
+                    </a:xfrm>
+                    <a:prstGeom prst="rect">
+                      <a:avLst/>
+                    </a:prstGeom>
+                  </pic:spPr>
+                </pic:pic>
+              </a:graphicData>
+            </a:graphic>
+          </wp:inline>
+        </w:drawing>
+      </w:r>
+    </w:p>
+    <w:p>
+      <w:pPr>
+        <w:jc w:val="both"/>
+      </w:pPr>
+      <w:r>
+        <w:t>A continuación, vamos a revisar cada una de las pestañas con las funciones que tienen:</w:t>
+      </w:r>
+    </w:p>
+    <w:p>
+      <w:pPr>
+        <w:pStyle w:val="Prrafodelista"/>
+        <w:numPr>
+          <w:ilvl w:val="0"/>
+          <w:numId w:val="8"/>
+        </w:numPr>
+        <w:jc w:val="both"/>
+      </w:pPr>
+      <w:r>
+        <w:t>Insertar Agencia</w:t>
+      </w:r>
+    </w:p>
+    <w:p>
+      <w:pPr>
+        <w:jc w:val="center"/>
+      </w:pPr>
+      <w:r>
+        <w:drawing>
+          <wp:inline distT="0" distB="0" distL="0" distR="0" wp14:anchorId="3F94F63F" wp14:editId="51FA21EF">
+            <wp:extent cx="4859517" cy="2148840"/>
+            <wp:effectExtent l="0" t="0" r="0" b="3810"/>
+            <wp:docPr id="1818074638" name="Imagen 1" descr="Interfaz de usuario gráfica, Aplicación&#10;&#10;Descripción generada automáticamente"/>
+            <wp:cNvGraphicFramePr>
+              <a:graphicFrameLocks xmlns:a="http://schemas.openxmlformats.org/drawingml/2006/main" noChangeAspect="1"/>
+            </wp:cNvGraphicFramePr>
+            <a:graphic xmlns:a="http://schemas.openxmlformats.org/drawingml/2006/main">
+              <a:graphicData uri="http://schemas.openxmlformats.org/drawingml/2006/picture">
+                <pic:pic xmlns:pic="http://schemas.openxmlformats.org/drawingml/2006/picture">
+                  <pic:nvPicPr>
+                    <pic:cNvPr id="1818074638" name="Imagen 1" descr="Interfaz de usuario gráfica, Aplicación&#10;&#10;Descripción generada automáticamente"/>
+                    <pic:cNvPicPr/>
+                  </pic:nvPicPr>
+                  <pic:blipFill rotWithShape="1">
+                    <a:blip r:embed="rId37"/>
+                    <a:srcRect b="9952"/>
+                    <a:stretch/>
+                  </pic:blipFill>
+                  <pic:spPr bwMode="auto">
+                    <a:xfrm>
+                      <a:off x="0" y="0"/>
+                      <a:ext cx="4860000" cy="2149053"/>
+                    </a:xfrm>
+                    <a:prstGeom prst="rect">
+                      <a:avLst/>
+                    </a:prstGeom>
+                    <a:ln>
+                      <a:noFill/>
+                    </a:ln>
+                    <a:extLst>
+                      <a:ext uri="{53640926-AAD7-44D8-BBD7-CCE9431645EC}">
+                        <a14:shadowObscured xmlns:a14="http://schemas.microsoft.com/office/drawing/2010/main"/>
+                      </a:ext>
+                    </a:extLst>
+                  </pic:spPr>
+                </pic:pic>
+              </a:graphicData>
+            </a:graphic>
+          </wp:inline>
+        </w:drawing>
+      </w:r>
+    </w:p>
+    <w:p>
+      <w:pPr>
+        <w:jc w:val="both"/>
+        <w:rPr>
+          <w:b/>
+          <w:bCs/>
+        </w:rPr>
+      </w:pPr>
+      <w:r>
+        <w:t xml:space="preserve">Esta pestaña solo tiene los campos de nombre de la agencia y dirección que se utilizan para insertar una nueva agencia, se utiliza la función </w:t>
+      </w:r>
+      <w:r>
+        <w:rPr>
+          <w:b/>
+          <w:bCs/>
+        </w:rPr>
+        <w:t>insert_agencia_Click</w:t>
+      </w:r>
+      <w:r>
+        <w:rPr>
+          <w:b/>
+          <w:bCs/>
+        </w:rPr>
+        <w:t>.</w:t>
+      </w:r>
+    </w:p>
+    <w:p>
+      <w:pPr>
+        <w:jc w:val="center"/>
+      </w:pPr>
+      <w:r>
+        <w:drawing>
+          <wp:inline distT="0" distB="0" distL="0" distR="0" wp14:anchorId="47EB8565" wp14:editId="4C4BD195">
+            <wp:extent cx="4680000" cy="1984431"/>
+            <wp:effectExtent l="0" t="0" r="6350" b="0"/>
+            <wp:docPr id="1587457051" name="Imagen 1" descr="Texto&#10;&#10;Descripción generada automáticamente"/>
+            <wp:cNvGraphicFramePr>
+              <a:graphicFrameLocks xmlns:a="http://schemas.openxmlformats.org/drawingml/2006/main" noChangeAspect="1"/>
+            </wp:cNvGraphicFramePr>
+            <a:graphic xmlns:a="http://schemas.openxmlformats.org/drawingml/2006/main">
+              <a:graphicData uri="http://schemas.openxmlformats.org/drawingml/2006/picture">
+                <pic:pic xmlns:pic="http://schemas.openxmlformats.org/drawingml/2006/picture">
+                  <pic:nvPicPr>
+                    <pic:cNvPr id="1587457051" name="Imagen 1" descr="Texto&#10;&#10;Descripción generada automáticamente"/>
+                    <pic:cNvPicPr/>
+                  </pic:nvPicPr>
+                  <pic:blipFill>
+                    <a:blip r:embed="rId38"/>
+                    <a:stretch>
+                      <a:fillRect/>
+                    </a:stretch>
+                  </pic:blipFill>
+                  <pic:spPr>
+                    <a:xfrm>
+                      <a:off x="0" y="0"/>
+                      <a:ext cx="4680000" cy="1984431"/>
+                    </a:xfrm>
+                    <a:prstGeom prst="rect">
+                      <a:avLst/>
+                    </a:prstGeom>
+                  </pic:spPr>
+                </pic:pic>
+              </a:graphicData>
+            </a:graphic>
+          </wp:inline>
+        </w:drawing>
+      </w:r>
+    </w:p>
+    <w:p>
+      <w:pPr>
+        <w:pStyle w:val="Prrafodelista"/>
+        <w:numPr>
+          <w:ilvl w:val="0"/>
+          <w:numId w:val="8"/>
+        </w:numPr>
+        <w:jc w:val="both"/>
+      </w:pPr>
+      <w:r>
+        <w:lastRenderedPageBreak/>
+        <w:t>Insertar Clientes.</w:t>
+      </w:r>
+    </w:p>
+    <w:p>
+      <w:pPr>
+        <w:ind w:left="360"/>
+        <w:jc w:val="both"/>
+      </w:pPr>
+    </w:p>
+    <w:p>
+      <w:pPr>
+        <w:jc w:val="center"/>
+      </w:pPr>
+      <w:r>
+        <w:drawing>
+          <wp:inline distT="0" distB="0" distL="0" distR="0" wp14:anchorId="10ABB0E0" wp14:editId="345FA8E7">
+            <wp:extent cx="5040000" cy="2441769"/>
+            <wp:effectExtent l="0" t="0" r="8255" b="0"/>
+            <wp:docPr id="1401574319" name="Imagen 1" descr="Interfaz de usuario gráfica, Aplicación&#10;&#10;Descripción generada automáticamente"/>
+            <wp:cNvGraphicFramePr>
+              <a:graphicFrameLocks xmlns:a="http://schemas.openxmlformats.org/drawingml/2006/main" noChangeAspect="1"/>
+            </wp:cNvGraphicFramePr>
+            <a:graphic xmlns:a="http://schemas.openxmlformats.org/drawingml/2006/main">
+              <a:graphicData uri="http://schemas.openxmlformats.org/drawingml/2006/picture">
+                <pic:pic xmlns:pic="http://schemas.openxmlformats.org/drawingml/2006/picture">
+                  <pic:nvPicPr>
+                    <pic:cNvPr id="1401574319" name="Imagen 1" descr="Interfaz de usuario gráfica, Aplicación&#10;&#10;Descripción generada automáticamente"/>
+                    <pic:cNvPicPr/>
+                  </pic:nvPicPr>
+                  <pic:blipFill>
+                    <a:blip r:embed="rId39"/>
+                    <a:stretch>
+                      <a:fillRect/>
+                    </a:stretch>
+                  </pic:blipFill>
+                  <pic:spPr>
+                    <a:xfrm>
+                      <a:off x="0" y="0"/>
+                      <a:ext cx="5040000" cy="2441769"/>
+                    </a:xfrm>
+                    <a:prstGeom prst="rect">
+                      <a:avLst/>
+                    </a:prstGeom>
+                  </pic:spPr>
+                </pic:pic>
+              </a:graphicData>
+            </a:graphic>
+          </wp:inline>
+        </w:drawing>
+      </w:r>
+    </w:p>
+    <w:p>
+      <w:pPr>
+        <w:jc w:val="center"/>
+      </w:pPr>
+    </w:p>
+    <w:p>
+      <w:pPr>
+        <w:jc w:val="both"/>
+        <w:rPr>
+          <w:b/>
+          <w:bCs/>
+        </w:rPr>
+      </w:pPr>
+      <w:r>
+        <w:t xml:space="preserve">Utilizamos todos los campos necesarios para clientes, el único campo que se utiliza para una </w:t>
+      </w:r>
+      <w:r>
+        <w:rPr>
+          <w:b/>
+          <w:bCs/>
+        </w:rPr>
+        <w:t>subconsulta</w:t>
+      </w:r>
+      <w:r>
+        <w:t xml:space="preserve"> es “DNI Avalador” por el cuál se va a obtener el id del avalador y se insertará el cliente con dicho valor en el campo id avalador, utilizamos la función </w:t>
+      </w:r>
+      <w:r>
+        <w:rPr>
+          <w:b/>
+          <w:bCs/>
+        </w:rPr>
+        <w:t>button_insert_cliente_Click</w:t>
+      </w:r>
+      <w:r>
+        <w:rPr>
+          <w:b/>
+          <w:bCs/>
+        </w:rPr>
+        <w:t>.</w:t>
+      </w:r>
+    </w:p>
+    <w:p>
+      <w:pPr>
+        <w:jc w:val="both"/>
+      </w:pPr>
+    </w:p>
+    <w:p>
+      <w:pPr>
+        <w:jc w:val="center"/>
+      </w:pPr>
+      <w:r>
+        <w:drawing>
+          <wp:inline distT="0" distB="0" distL="0" distR="0" wp14:anchorId="16789EC3" wp14:editId="3BD26277">
+            <wp:extent cx="5040000" cy="2718542"/>
+            <wp:effectExtent l="0" t="0" r="8255" b="5715"/>
+            <wp:docPr id="534767482" name="Imagen 1"/>
+            <wp:cNvGraphicFramePr>
+              <a:graphicFrameLocks xmlns:a="http://schemas.openxmlformats.org/drawingml/2006/main" noChangeAspect="1"/>
+            </wp:cNvGraphicFramePr>
+            <a:graphic xmlns:a="http://schemas.openxmlformats.org/drawingml/2006/main">
+              <a:graphicData uri="http://schemas.openxmlformats.org/drawingml/2006/picture">
+                <pic:pic xmlns:pic="http://schemas.openxmlformats.org/drawingml/2006/picture">
+                  <pic:nvPicPr>
+                    <pic:cNvPr id="534767482" name=""/>
+                    <pic:cNvPicPr/>
+                  </pic:nvPicPr>
+                  <pic:blipFill>
+                    <a:blip r:embed="rId40"/>
+                    <a:stretch>
+                      <a:fillRect/>
+                    </a:stretch>
+                  </pic:blipFill>
+                  <pic:spPr>
+                    <a:xfrm>
+                      <a:off x="0" y="0"/>
+                      <a:ext cx="5040000" cy="2718542"/>
+                    </a:xfrm>
+                    <a:prstGeom prst="rect">
+                      <a:avLst/>
+                    </a:prstGeom>
+                  </pic:spPr>
+                </pic:pic>
+              </a:graphicData>
+            </a:graphic>
+          </wp:inline>
+        </w:drawing>
+      </w:r>
+    </w:p>
+    <w:p>
+      <w:pPr>
+        <w:jc w:val="center"/>
+      </w:pPr>
+    </w:p>
+    <w:p>
+      <w:pPr>
+        <w:jc w:val="both"/>
+      </w:pPr>
+      <w:r>
+        <w:t>En el campo avalador se necesita el id del avalador, por lo que se utiliza el dni del avalador para obtener el valor de su id en la línea 13 para que no se necesite mostrar los id de los clientes, sino solo los dni.</w:t>
+      </w:r>
+    </w:p>
+    <w:p>
+      <w:pPr>
+        <w:jc w:val="both"/>
+      </w:pPr>
+    </w:p>
+    <w:p>
+      <w:pPr>
+        <w:pStyle w:val="Prrafodelista"/>
+        <w:numPr>
+          <w:ilvl w:val="0"/>
+          <w:numId w:val="8"/>
+        </w:numPr>
+        <w:jc w:val="both"/>
+      </w:pPr>
+      <w:r>
+        <w:lastRenderedPageBreak/>
+        <w:t>Insertar Coches.</w:t>
+      </w:r>
+    </w:p>
+    <w:p>
+      <w:pPr>
+        <w:jc w:val="center"/>
+      </w:pPr>
+      <w:r>
+        <w:drawing>
+          <wp:inline distT="0" distB="0" distL="0" distR="0" wp14:anchorId="4BECCD8A" wp14:editId="123AF89A">
+            <wp:extent cx="5040000" cy="2618975"/>
+            <wp:effectExtent l="0" t="0" r="8255" b="0"/>
+            <wp:docPr id="1139123385" name="Imagen 1" descr="Interfaz de usuario gráfica, Aplicación&#10;&#10;Descripción generada automáticamente"/>
+            <wp:cNvGraphicFramePr>
+              <a:graphicFrameLocks xmlns:a="http://schemas.openxmlformats.org/drawingml/2006/main" noChangeAspect="1"/>
+            </wp:cNvGraphicFramePr>
+            <a:graphic xmlns:a="http://schemas.openxmlformats.org/drawingml/2006/main">
+              <a:graphicData uri="http://schemas.openxmlformats.org/drawingml/2006/picture">
+                <pic:pic xmlns:pic="http://schemas.openxmlformats.org/drawingml/2006/picture">
+                  <pic:nvPicPr>
+                    <pic:cNvPr id="1139123385" name="Imagen 1" descr="Interfaz de usuario gráfica, Aplicación&#10;&#10;Descripción generada automáticamente"/>
+                    <pic:cNvPicPr/>
+                  </pic:nvPicPr>
+                  <pic:blipFill>
+                    <a:blip r:embed="rId41"/>
+                    <a:stretch>
+                      <a:fillRect/>
+                    </a:stretch>
+                  </pic:blipFill>
+                  <pic:spPr>
+                    <a:xfrm>
+                      <a:off x="0" y="0"/>
+                      <a:ext cx="5040000" cy="2618975"/>
+                    </a:xfrm>
+                    <a:prstGeom prst="rect">
+                      <a:avLst/>
+                    </a:prstGeom>
+                  </pic:spPr>
+                </pic:pic>
+              </a:graphicData>
+            </a:graphic>
+          </wp:inline>
+        </w:drawing>
+      </w:r>
+    </w:p>
+    <w:p>
+      <w:pPr>
+        <w:jc w:val="center"/>
+      </w:pPr>
+    </w:p>
+    <w:p>
+      <w:pPr>
+        <w:jc w:val="both"/>
+      </w:pPr>
+      <w:r>
+        <w:t xml:space="preserve">Utilizamos todos los valores necesarios para crear un nuevo coche en la tabla de Coches, en este caso no utilizamos las subconsultas, y el valor de disponible está en 1 automáticamente, utilizamos la función </w:t>
+      </w:r>
+      <w:r>
+        <w:rPr>
+          <w:b/>
+          <w:bCs/>
+        </w:rPr>
+        <w:t>button2_Click_1</w:t>
+      </w:r>
+      <w:r>
+        <w:rPr>
+          <w:b/>
+          <w:bCs/>
+        </w:rPr>
+        <w:t xml:space="preserve"> </w:t>
+      </w:r>
+      <w:r>
+        <w:t>debido a una mala generación automática de la función.</w:t>
+      </w:r>
+    </w:p>
+    <w:p>
+      <w:pPr>
+        <w:jc w:val="both"/>
+      </w:pPr>
+    </w:p>
+    <w:p>
+      <w:pPr>
+        <w:jc w:val="center"/>
+      </w:pPr>
+      <w:r>
+        <w:drawing>
+          <wp:inline distT="0" distB="0" distL="0" distR="0" wp14:anchorId="599D9C1A" wp14:editId="299A1431">
+            <wp:extent cx="5040000" cy="2668758"/>
+            <wp:effectExtent l="0" t="0" r="8255" b="0"/>
+            <wp:docPr id="367084689" name="Imagen 1" descr="Texto&#10;&#10;Descripción generada automáticamente"/>
+            <wp:cNvGraphicFramePr>
+              <a:graphicFrameLocks xmlns:a="http://schemas.openxmlformats.org/drawingml/2006/main" noChangeAspect="1"/>
+            </wp:cNvGraphicFramePr>
+            <a:graphic xmlns:a="http://schemas.openxmlformats.org/drawingml/2006/main">
+              <a:graphicData uri="http://schemas.openxmlformats.org/drawingml/2006/picture">
+                <pic:pic xmlns:pic="http://schemas.openxmlformats.org/drawingml/2006/picture">
+                  <pic:nvPicPr>
+                    <pic:cNvPr id="367084689" name="Imagen 1" descr="Texto&#10;&#10;Descripción generada automáticamente"/>
+                    <pic:cNvPicPr/>
+                  </pic:nvPicPr>
+                  <pic:blipFill>
+                    <a:blip r:embed="rId42"/>
+                    <a:stretch>
+                      <a:fillRect/>
+                    </a:stretch>
+                  </pic:blipFill>
+                  <pic:spPr>
+                    <a:xfrm>
+                      <a:off x="0" y="0"/>
+                      <a:ext cx="5040000" cy="2668758"/>
+                    </a:xfrm>
+                    <a:prstGeom prst="rect">
+                      <a:avLst/>
+                    </a:prstGeom>
+                  </pic:spPr>
+                </pic:pic>
+              </a:graphicData>
+            </a:graphic>
+          </wp:inline>
+        </w:drawing>
+      </w:r>
+    </w:p>
+    <w:p>
+      <w:pPr>
+        <w:jc w:val="center"/>
+      </w:pPr>
+    </w:p>
+    <w:p>
+      <w:pPr>
+        <w:jc w:val="both"/>
+      </w:pPr>
+      <w:r>
+        <w:t>La función utiliza todos los valores dados y pone en la sentencia SQL, solo el valor de “entregado” se pone en 1 por defecto.</w:t>
+      </w:r>
+    </w:p>
+    <w:p>
+      <w:pPr>
+        <w:jc w:val="both"/>
+      </w:pPr>
+    </w:p>
+    <w:p>
+      <w:pPr>
+        <w:jc w:val="both"/>
+      </w:pPr>
+    </w:p>
+    <w:p>
+      <w:pPr>
+        <w:pStyle w:val="Prrafodelista"/>
+        <w:numPr>
+          <w:ilvl w:val="0"/>
+          <w:numId w:val="8"/>
+        </w:numPr>
+        <w:jc w:val="both"/>
+      </w:pPr>
+      <w:r>
+        <w:lastRenderedPageBreak/>
+        <w:t>Insertar Reservas.</w:t>
+      </w:r>
+    </w:p>
+    <w:p>
+      <w:pPr>
+        <w:jc w:val="center"/>
+      </w:pPr>
+      <w:r>
+        <w:drawing>
+          <wp:inline distT="0" distB="0" distL="0" distR="0" wp14:anchorId="1CFDED45" wp14:editId="52FA6268">
+            <wp:extent cx="5040000" cy="2427545"/>
+            <wp:effectExtent l="0" t="0" r="8255" b="0"/>
+            <wp:docPr id="2012071504" name="Imagen 1" descr="Interfaz de usuario gráfica, Aplicación&#10;&#10;Descripción generada automáticamente"/>
+            <wp:cNvGraphicFramePr>
+              <a:graphicFrameLocks xmlns:a="http://schemas.openxmlformats.org/drawingml/2006/main" noChangeAspect="1"/>
+            </wp:cNvGraphicFramePr>
+            <a:graphic xmlns:a="http://schemas.openxmlformats.org/drawingml/2006/main">
+              <a:graphicData uri="http://schemas.openxmlformats.org/drawingml/2006/picture">
+                <pic:pic xmlns:pic="http://schemas.openxmlformats.org/drawingml/2006/picture">
+                  <pic:nvPicPr>
+                    <pic:cNvPr id="2012071504" name="Imagen 1" descr="Interfaz de usuario gráfica, Aplicación&#10;&#10;Descripción generada automáticamente"/>
+                    <pic:cNvPicPr/>
+                  </pic:nvPicPr>
+                  <pic:blipFill>
+                    <a:blip r:embed="rId43"/>
+                    <a:stretch>
+                      <a:fillRect/>
+                    </a:stretch>
+                  </pic:blipFill>
+                  <pic:spPr>
+                    <a:xfrm>
+                      <a:off x="0" y="0"/>
+                      <a:ext cx="5040000" cy="2427545"/>
+                    </a:xfrm>
+                    <a:prstGeom prst="rect">
+                      <a:avLst/>
+                    </a:prstGeom>
+                  </pic:spPr>
+                </pic:pic>
+              </a:graphicData>
+            </a:graphic>
+          </wp:inline>
+        </w:drawing>
+      </w:r>
+    </w:p>
+    <w:p>
+      <w:pPr>
+        <w:jc w:val="center"/>
+      </w:pPr>
+    </w:p>
+    <w:p>
+      <w:pPr>
+        <w:jc w:val="both"/>
+        <w:rPr>
+          <w:b/>
+          <w:bCs/>
+        </w:rPr>
+      </w:pPr>
+      <w:r>
+        <w:t xml:space="preserve">Utilizamos todos los campos para insertar los datos excepto los campos de “DNI cliente” y “Nombre de agencia”, los cuales usamos para hacer una </w:t>
+      </w:r>
+      <w:r>
+        <w:rPr>
+          <w:b/>
+          <w:bCs/>
+        </w:rPr>
+        <w:t>subconsulta</w:t>
+      </w:r>
+      <w:r>
+        <w:t xml:space="preserve"> para obtener el id del cliente y de la agencia y crear la reserva utilizando estos valores, para crear esta reserva utilizamos la función </w:t>
+      </w:r>
+      <w:r>
+        <w:rPr>
+          <w:b/>
+          <w:bCs/>
+        </w:rPr>
+        <w:t>button_insert_reserva_Click</w:t>
+      </w:r>
+      <w:r>
+        <w:rPr>
+          <w:b/>
+          <w:bCs/>
+        </w:rPr>
+        <w:t>.</w:t>
+      </w:r>
+    </w:p>
+    <w:p>
+      <w:pPr>
+        <w:jc w:val="both"/>
+        <w:rPr>
+          <w:b/>
+          <w:bCs/>
+        </w:rPr>
+      </w:pPr>
+    </w:p>
+    <w:p>
+      <w:pPr>
+        <w:jc w:val="center"/>
+      </w:pPr>
+      <w:r>
+        <w:drawing>
+          <wp:inline distT="0" distB="0" distL="0" distR="0" wp14:anchorId="5B90662A" wp14:editId="2EF5C71B">
+            <wp:extent cx="5040000" cy="3319501"/>
+            <wp:effectExtent l="0" t="0" r="8255" b="0"/>
+            <wp:docPr id="167703984" name="Imagen 1" descr="Texto&#10;&#10;Descripción generada automáticamente"/>
+            <wp:cNvGraphicFramePr>
+              <a:graphicFrameLocks xmlns:a="http://schemas.openxmlformats.org/drawingml/2006/main" noChangeAspect="1"/>
+            </wp:cNvGraphicFramePr>
+            <a:graphic xmlns:a="http://schemas.openxmlformats.org/drawingml/2006/main">
+              <a:graphicData uri="http://schemas.openxmlformats.org/drawingml/2006/picture">
+                <pic:pic xmlns:pic="http://schemas.openxmlformats.org/drawingml/2006/picture">
+                  <pic:nvPicPr>
+                    <pic:cNvPr id="167703984" name="Imagen 1" descr="Texto&#10;&#10;Descripción generada automáticamente"/>
+                    <pic:cNvPicPr/>
+                  </pic:nvPicPr>
+                  <pic:blipFill>
+                    <a:blip r:embed="rId44"/>
+                    <a:stretch>
+                      <a:fillRect/>
+                    </a:stretch>
+                  </pic:blipFill>
+                  <pic:spPr>
+                    <a:xfrm>
+                      <a:off x="0" y="0"/>
+                      <a:ext cx="5040000" cy="3319501"/>
+                    </a:xfrm>
+                    <a:prstGeom prst="rect">
+                      <a:avLst/>
+                    </a:prstGeom>
+                  </pic:spPr>
+                </pic:pic>
+              </a:graphicData>
+            </a:graphic>
+          </wp:inline>
+        </w:drawing>
+      </w:r>
+    </w:p>
+    <w:p>
+      <w:pPr>
+        <w:jc w:val="center"/>
+      </w:pPr>
+    </w:p>
+    <w:p>
+      <w:pPr>
+        <w:jc w:val="both"/>
+      </w:pPr>
+      <w:r>
+        <w:t xml:space="preserve">Podemos ver las </w:t>
+      </w:r>
+      <w:r>
+        <w:rPr>
+          <w:b/>
+          <w:bCs/>
+        </w:rPr>
+        <w:t>subconsultas</w:t>
+      </w:r>
+      <w:r>
+        <w:t xml:space="preserve"> usando” dni_cliente” y “agencia_name” en las líneas 12 y 16 para obtener los id de cliente y agencia e incluirlos en los datos para crear una reserva.</w:t>
+      </w:r>
+    </w:p>
+    <w:p>
+      <w:pPr>
+        <w:pStyle w:val="Ttulo3"/>
+        <w:ind w:left="360"/>
+      </w:pPr>
+      <w:bookmarkStart w:id="10" w:name="_Ref174478412"/>
+      <w:r>
+        <w:lastRenderedPageBreak/>
+        <w:t>4.7</w:t>
+      </w:r>
+      <w:r>
+        <w:t xml:space="preserve"> </w:t>
+      </w:r>
+      <w:r>
+        <w:t xml:space="preserve">Funciones de la ventana </w:t>
+      </w:r>
+      <w:r>
+        <w:t>Eliminar</w:t>
+      </w:r>
+      <w:r>
+        <w:t xml:space="preserve"> datos</w:t>
+      </w:r>
+      <w:bookmarkEnd w:id="10"/>
+    </w:p>
+    <w:p>
+      <w:pPr>
+        <w:jc w:val="both"/>
+      </w:pPr>
+      <w:r>
+        <w:t xml:space="preserve">Para eliminar datos en la base de datos utilizamos la pestaña “Eliminar datos”, todas las funciones que se ejecutan dentro de esta ventana utilizan la función </w:t>
+      </w:r>
+      <w:r>
+        <w:rPr>
+          <w:b/>
+          <w:bCs/>
+        </w:rPr>
+        <w:t>delete_query</w:t>
+      </w:r>
+      <w:r>
+        <w:t>.</w:t>
+      </w:r>
+    </w:p>
+    <w:p>
+      <w:pPr>
+        <w:jc w:val="center"/>
+      </w:pPr>
+      <w:r>
+        <w:drawing>
+          <wp:inline distT="0" distB="0" distL="0" distR="0" wp14:anchorId="4650970B" wp14:editId="29D82C28">
+            <wp:extent cx="5040000" cy="2017422"/>
+            <wp:effectExtent l="0" t="0" r="8255" b="1905"/>
+            <wp:docPr id="2006525079" name="Imagen 1" descr="Texto&#10;&#10;Descripción generada automáticamente"/>
+            <wp:cNvGraphicFramePr>
+              <a:graphicFrameLocks xmlns:a="http://schemas.openxmlformats.org/drawingml/2006/main" noChangeAspect="1"/>
+            </wp:cNvGraphicFramePr>
+            <a:graphic xmlns:a="http://schemas.openxmlformats.org/drawingml/2006/main">
+              <a:graphicData uri="http://schemas.openxmlformats.org/drawingml/2006/picture">
+                <pic:pic xmlns:pic="http://schemas.openxmlformats.org/drawingml/2006/picture">
+                  <pic:nvPicPr>
+                    <pic:cNvPr id="2006525079" name="Imagen 1" descr="Texto&#10;&#10;Descripción generada automáticamente"/>
+                    <pic:cNvPicPr/>
+                  </pic:nvPicPr>
+                  <pic:blipFill>
+                    <a:blip r:embed="rId45"/>
+                    <a:stretch>
+                      <a:fillRect/>
+                    </a:stretch>
+                  </pic:blipFill>
+                  <pic:spPr>
+                    <a:xfrm>
+                      <a:off x="0" y="0"/>
+                      <a:ext cx="5040000" cy="2017422"/>
+                    </a:xfrm>
+                    <a:prstGeom prst="rect">
+                      <a:avLst/>
+                    </a:prstGeom>
+                  </pic:spPr>
+                </pic:pic>
+              </a:graphicData>
+            </a:graphic>
+          </wp:inline>
+        </w:drawing>
+      </w:r>
+    </w:p>
+    <w:p>
+      <w:pPr>
+        <w:jc w:val="both"/>
+      </w:pPr>
+      <w:r>
+        <w:t>A continuación, veremos las pestañas de cada tabla:</w:t>
+      </w:r>
+    </w:p>
+    <w:p>
+      <w:pPr>
+        <w:pStyle w:val="Prrafodelista"/>
+        <w:numPr>
+          <w:ilvl w:val="0"/>
+          <w:numId w:val="10"/>
+        </w:numPr>
+        <w:jc w:val="both"/>
+      </w:pPr>
+      <w:r>
+        <w:t>Eliminar Agencias.</w:t>
+      </w:r>
+    </w:p>
+    <w:p>
+      <w:pPr>
+        <w:jc w:val="center"/>
+      </w:pPr>
+      <w:r>
+        <w:drawing>
+          <wp:inline distT="0" distB="0" distL="0" distR="0" wp14:anchorId="410D577E" wp14:editId="05A2B91E">
+            <wp:extent cx="5040000" cy="2352869"/>
+            <wp:effectExtent l="0" t="0" r="8255" b="9525"/>
+            <wp:docPr id="1328236578" name="Imagen 1" descr="Interfaz de usuario gráfica, Texto, Aplicación&#10;&#10;Descripción generada automáticamente"/>
+            <wp:cNvGraphicFramePr>
+              <a:graphicFrameLocks xmlns:a="http://schemas.openxmlformats.org/drawingml/2006/main" noChangeAspect="1"/>
+            </wp:cNvGraphicFramePr>
+            <a:graphic xmlns:a="http://schemas.openxmlformats.org/drawingml/2006/main">
+              <a:graphicData uri="http://schemas.openxmlformats.org/drawingml/2006/picture">
+                <pic:pic xmlns:pic="http://schemas.openxmlformats.org/drawingml/2006/picture">
+                  <pic:nvPicPr>
+                    <pic:cNvPr id="1328236578" name="Imagen 1" descr="Interfaz de usuario gráfica, Texto, Aplicación&#10;&#10;Descripción generada automáticamente"/>
+                    <pic:cNvPicPr/>
+                  </pic:nvPicPr>
+                  <pic:blipFill>
+                    <a:blip r:embed="rId46"/>
+                    <a:stretch>
+                      <a:fillRect/>
+                    </a:stretch>
+                  </pic:blipFill>
+                  <pic:spPr>
+                    <a:xfrm>
+                      <a:off x="0" y="0"/>
+                      <a:ext cx="5040000" cy="2352869"/>
+                    </a:xfrm>
+                    <a:prstGeom prst="rect">
+                      <a:avLst/>
+                    </a:prstGeom>
+                  </pic:spPr>
+                </pic:pic>
+              </a:graphicData>
+            </a:graphic>
+          </wp:inline>
+        </w:drawing>
+      </w:r>
+    </w:p>
+    <w:p>
+      <w:pPr>
+        <w:jc w:val="both"/>
+      </w:pPr>
+      <w:r>
+        <w:t xml:space="preserve">Para eliminar una agencia solo se necesita el campo “nombre de la agencia” para que al utilizar la función </w:t>
+      </w:r>
+      <w:r>
+        <w:rPr>
+          <w:b/>
+          <w:bCs/>
+        </w:rPr>
+        <w:t>button_delete_agencia_Click</w:t>
+      </w:r>
+      <w:r>
+        <w:rPr>
+          <w:b/>
+          <w:bCs/>
+        </w:rPr>
+        <w:t xml:space="preserve"> </w:t>
+      </w:r>
+      <w:r>
+        <w:t>podamos eliminar la agencia deseada.</w:t>
+      </w:r>
+    </w:p>
+    <w:p>
+      <w:pPr>
+        <w:jc w:val="center"/>
+      </w:pPr>
+      <w:r>
+        <w:drawing>
+          <wp:inline distT="0" distB="0" distL="0" distR="0" wp14:anchorId="46C85D00" wp14:editId="216EF741">
+            <wp:extent cx="5040000" cy="1006933"/>
+            <wp:effectExtent l="0" t="0" r="0" b="3175"/>
+            <wp:docPr id="1870025989" name="Imagen 1" descr="Texto&#10;&#10;Descripción generada automáticamente"/>
+            <wp:cNvGraphicFramePr>
+              <a:graphicFrameLocks xmlns:a="http://schemas.openxmlformats.org/drawingml/2006/main" noChangeAspect="1"/>
+            </wp:cNvGraphicFramePr>
+            <a:graphic xmlns:a="http://schemas.openxmlformats.org/drawingml/2006/main">
+              <a:graphicData uri="http://schemas.openxmlformats.org/drawingml/2006/picture">
+                <pic:pic xmlns:pic="http://schemas.openxmlformats.org/drawingml/2006/picture">
+                  <pic:nvPicPr>
+                    <pic:cNvPr id="1870025989" name="Imagen 1" descr="Texto&#10;&#10;Descripción generada automáticamente"/>
+                    <pic:cNvPicPr/>
+                  </pic:nvPicPr>
+                  <pic:blipFill>
+                    <a:blip r:embed="rId47"/>
+                    <a:stretch>
+                      <a:fillRect/>
+                    </a:stretch>
+                  </pic:blipFill>
+                  <pic:spPr>
+                    <a:xfrm>
+                      <a:off x="0" y="0"/>
+                      <a:ext cx="5040000" cy="1006933"/>
+                    </a:xfrm>
+                    <a:prstGeom prst="rect">
+                      <a:avLst/>
+                    </a:prstGeom>
+                  </pic:spPr>
+                </pic:pic>
+              </a:graphicData>
+            </a:graphic>
+          </wp:inline>
+        </w:drawing>
+      </w:r>
+    </w:p>
+    <w:p>
+      <w:pPr>
+        <w:jc w:val="center"/>
+      </w:pPr>
+    </w:p>
+    <w:p>
+      <w:pPr>
+        <w:jc w:val="both"/>
+      </w:pPr>
+      <w:r>
+        <w:t>La función obtiene el nombre de la agencia de la interfaz y ejecuta la sentencia SQL para eliminar la agencia de la base de datos.</w:t>
+      </w:r>
+    </w:p>
+    <w:p>
+      <w:pPr>
+        <w:pStyle w:val="Prrafodelista"/>
+        <w:numPr>
+          <w:ilvl w:val="0"/>
+          <w:numId w:val="10"/>
+        </w:numPr>
+        <w:jc w:val="both"/>
+      </w:pPr>
+      <w:r>
+        <w:lastRenderedPageBreak/>
+        <w:t>Eliminar Clientes.</w:t>
+      </w:r>
+    </w:p>
+    <w:p>
+      <w:pPr>
+        <w:jc w:val="center"/>
+      </w:pPr>
+      <w:r>
+        <w:drawing>
+          <wp:inline distT="0" distB="0" distL="0" distR="0" wp14:anchorId="4181CC2D" wp14:editId="30260C2A">
+            <wp:extent cx="5040000" cy="2656312"/>
+            <wp:effectExtent l="0" t="0" r="8255" b="0"/>
+            <wp:docPr id="350412446" name="Imagen 1" descr="Interfaz de usuario gráfica, Aplicación&#10;&#10;Descripción generada automáticamente"/>
+            <wp:cNvGraphicFramePr>
+              <a:graphicFrameLocks xmlns:a="http://schemas.openxmlformats.org/drawingml/2006/main" noChangeAspect="1"/>
+            </wp:cNvGraphicFramePr>
+            <a:graphic xmlns:a="http://schemas.openxmlformats.org/drawingml/2006/main">
+              <a:graphicData uri="http://schemas.openxmlformats.org/drawingml/2006/picture">
+                <pic:pic xmlns:pic="http://schemas.openxmlformats.org/drawingml/2006/picture">
+                  <pic:nvPicPr>
+                    <pic:cNvPr id="350412446" name="Imagen 1" descr="Interfaz de usuario gráfica, Aplicación&#10;&#10;Descripción generada automáticamente"/>
+                    <pic:cNvPicPr/>
+                  </pic:nvPicPr>
+                  <pic:blipFill>
+                    <a:blip r:embed="rId48"/>
+                    <a:stretch>
+                      <a:fillRect/>
+                    </a:stretch>
+                  </pic:blipFill>
+                  <pic:spPr>
+                    <a:xfrm>
+                      <a:off x="0" y="0"/>
+                      <a:ext cx="5040000" cy="2656312"/>
+                    </a:xfrm>
+                    <a:prstGeom prst="rect">
+                      <a:avLst/>
+                    </a:prstGeom>
+                  </pic:spPr>
+                </pic:pic>
+              </a:graphicData>
+            </a:graphic>
+          </wp:inline>
+        </w:drawing>
+      </w:r>
+    </w:p>
+    <w:p>
+      <w:pPr>
+        <w:jc w:val="both"/>
+        <w:rPr>
+          <w:b/>
+          <w:bCs/>
+        </w:rPr>
+      </w:pPr>
+      <w:r>
+        <w:t xml:space="preserve">Para eliminar un cliente solo se usa el DNI y el Nombre completo, esto con el fin de tener una confirmación de que sea el cliente indicado y no se copió erróneamente el DNI del cliente que se desea eliminar. Usamos la función </w:t>
+      </w:r>
+      <w:r>
+        <w:rPr>
+          <w:b/>
+          <w:bCs/>
+        </w:rPr>
+        <w:t>delete_clientes_Click</w:t>
+      </w:r>
+      <w:r>
+        <w:rPr>
+          <w:b/>
+          <w:bCs/>
+        </w:rPr>
+        <w:t>.</w:t>
+      </w:r>
+    </w:p>
+    <w:p>
+      <w:pPr>
+        <w:jc w:val="both"/>
+        <w:rPr>
+          <w:b/>
+          <w:bCs/>
+        </w:rPr>
+      </w:pPr>
+    </w:p>
+    <w:p>
+      <w:pPr>
+        <w:jc w:val="center"/>
+      </w:pPr>
+      <w:r>
+        <w:drawing>
+          <wp:inline distT="0" distB="0" distL="0" distR="0" wp14:anchorId="14D067F9" wp14:editId="79D0FC50">
+            <wp:extent cx="4680000" cy="2275398"/>
+            <wp:effectExtent l="0" t="0" r="6350" b="0"/>
+            <wp:docPr id="650078227" name="Imagen 1"/>
+            <wp:cNvGraphicFramePr>
+              <a:graphicFrameLocks xmlns:a="http://schemas.openxmlformats.org/drawingml/2006/main" noChangeAspect="1"/>
+            </wp:cNvGraphicFramePr>
+            <a:graphic xmlns:a="http://schemas.openxmlformats.org/drawingml/2006/main">
+              <a:graphicData uri="http://schemas.openxmlformats.org/drawingml/2006/picture">
+                <pic:pic xmlns:pic="http://schemas.openxmlformats.org/drawingml/2006/picture">
+                  <pic:nvPicPr>
+                    <pic:cNvPr id="650078227" name=""/>
+                    <pic:cNvPicPr/>
+                  </pic:nvPicPr>
+                  <pic:blipFill>
+                    <a:blip r:embed="rId49"/>
+                    <a:stretch>
+                      <a:fillRect/>
+                    </a:stretch>
+                  </pic:blipFill>
+                  <pic:spPr>
+                    <a:xfrm>
+                      <a:off x="0" y="0"/>
+                      <a:ext cx="4680000" cy="2275398"/>
+                    </a:xfrm>
+                    <a:prstGeom prst="rect">
+                      <a:avLst/>
+                    </a:prstGeom>
+                  </pic:spPr>
+                </pic:pic>
+              </a:graphicData>
+            </a:graphic>
+          </wp:inline>
+        </w:drawing>
+      </w:r>
+    </w:p>
+    <w:p>
+      <w:pPr>
+        <w:jc w:val="center"/>
+      </w:pPr>
+    </w:p>
+    <w:p>
+      <w:pPr>
+        <w:jc w:val="both"/>
+      </w:pPr>
+      <w:r>
+        <w:t>La función ejecuta la sentencia SQL usando los dos valores extraídos de la interfaz, y al final limpia los valores puestos en la interfaz.</w:t>
+      </w:r>
+    </w:p>
+    <w:p>
+      <w:pPr>
+        <w:jc w:val="center"/>
+      </w:pPr>
+    </w:p>
+    <w:p>
+      <w:pPr>
+        <w:jc w:val="center"/>
+      </w:pPr>
+    </w:p>
+    <w:p>
+      <w:pPr>
+        <w:jc w:val="center"/>
+      </w:pPr>
+    </w:p>
+    <w:p>
+      <w:pPr>
+        <w:jc w:val="center"/>
+      </w:pPr>
+    </w:p>
+    <w:p>
+      <w:pPr>
+        <w:jc w:val="center"/>
+      </w:pPr>
+    </w:p>
+    <w:p>
+      <w:pPr>
+        <w:pStyle w:val="Prrafodelista"/>
+        <w:numPr>
+          <w:ilvl w:val="0"/>
+          <w:numId w:val="10"/>
+        </w:numPr>
+        <w:jc w:val="both"/>
+      </w:pPr>
+      <w:r>
+        <w:lastRenderedPageBreak/>
+        <w:t>Eliminar coches.</w:t>
+      </w:r>
+    </w:p>
+    <w:p>
+      <w:pPr>
+        <w:ind w:left="360"/>
+        <w:jc w:val="both"/>
+      </w:pPr>
+    </w:p>
+    <w:p>
+      <w:pPr>
+        <w:jc w:val="center"/>
+      </w:pPr>
+      <w:r>
+        <w:drawing>
+          <wp:inline distT="0" distB="0" distL="0" distR="0" wp14:anchorId="0EB433EE" wp14:editId="31B5E132">
+            <wp:extent cx="5040000" cy="2578674"/>
+            <wp:effectExtent l="0" t="0" r="8255" b="0"/>
+            <wp:docPr id="1790296395" name="Imagen 1"/>
+            <wp:cNvGraphicFramePr>
+              <a:graphicFrameLocks xmlns:a="http://schemas.openxmlformats.org/drawingml/2006/main" noChangeAspect="1"/>
+            </wp:cNvGraphicFramePr>
+            <a:graphic xmlns:a="http://schemas.openxmlformats.org/drawingml/2006/main">
+              <a:graphicData uri="http://schemas.openxmlformats.org/drawingml/2006/picture">
+                <pic:pic xmlns:pic="http://schemas.openxmlformats.org/drawingml/2006/picture">
+                  <pic:nvPicPr>
+                    <pic:cNvPr id="1790296395" name=""/>
+                    <pic:cNvPicPr/>
+                  </pic:nvPicPr>
+                  <pic:blipFill>
+                    <a:blip r:embed="rId50"/>
+                    <a:stretch>
+                      <a:fillRect/>
+                    </a:stretch>
+                  </pic:blipFill>
+                  <pic:spPr>
+                    <a:xfrm>
+                      <a:off x="0" y="0"/>
+                      <a:ext cx="5040000" cy="2578674"/>
+                    </a:xfrm>
+                    <a:prstGeom prst="rect">
+                      <a:avLst/>
+                    </a:prstGeom>
+                  </pic:spPr>
+                </pic:pic>
+              </a:graphicData>
+            </a:graphic>
+          </wp:inline>
+        </w:drawing>
+      </w:r>
+    </w:p>
+    <w:p>
+      <w:pPr>
+        <w:jc w:val="both"/>
+      </w:pPr>
+    </w:p>
+    <w:p>
+      <w:pPr>
+        <w:jc w:val="both"/>
+      </w:pPr>
+      <w:r>
+        <w:t xml:space="preserve">En la interfaz solo tomamos el valor de “Matrícula de coche” porque es único para cada coche, la razón de no usar el id es para no tener que mostrarlo en la parte de registros con el fin de que sea más fácil la gestión y no depende de un número asignado en orden, sino de uno </w:t>
+      </w:r>
+      <w:r>
+        <w:rPr>
+          <w:b/>
+          <w:bCs/>
+        </w:rPr>
+        <w:t>Lógico</w:t>
+      </w:r>
+      <w:r>
+        <w:t xml:space="preserve"> como el número de matrícula del coche. Usamos la función </w:t>
+      </w:r>
+      <w:r>
+        <w:rPr>
+          <w:b/>
+          <w:bCs/>
+        </w:rPr>
+        <w:t>button_delete_coche_Click</w:t>
+      </w:r>
+      <w:r>
+        <w:rPr>
+          <w:b/>
+          <w:bCs/>
+        </w:rPr>
+        <w:t xml:space="preserve"> </w:t>
+      </w:r>
+      <w:r>
+        <w:t>para la eliminación en la base de datos.</w:t>
+      </w:r>
+    </w:p>
+    <w:p>
+      <w:pPr>
+        <w:jc w:val="both"/>
+      </w:pPr>
+    </w:p>
+    <w:p>
+      <w:pPr>
+        <w:jc w:val="center"/>
+      </w:pPr>
+      <w:r>
+        <w:drawing>
+          <wp:inline distT="0" distB="0" distL="0" distR="0" wp14:anchorId="6DD77F9D" wp14:editId="360DFD35">
+            <wp:extent cx="5040000" cy="1233923"/>
+            <wp:effectExtent l="0" t="0" r="8255" b="4445"/>
+            <wp:docPr id="202092628" name="Imagen 1"/>
+            <wp:cNvGraphicFramePr>
+              <a:graphicFrameLocks xmlns:a="http://schemas.openxmlformats.org/drawingml/2006/main" noChangeAspect="1"/>
+            </wp:cNvGraphicFramePr>
+            <a:graphic xmlns:a="http://schemas.openxmlformats.org/drawingml/2006/main">
+              <a:graphicData uri="http://schemas.openxmlformats.org/drawingml/2006/picture">
+                <pic:pic xmlns:pic="http://schemas.openxmlformats.org/drawingml/2006/picture">
+                  <pic:nvPicPr>
+                    <pic:cNvPr id="202092628" name=""/>
+                    <pic:cNvPicPr/>
+                  </pic:nvPicPr>
+                  <pic:blipFill>
+                    <a:blip r:embed="rId51"/>
+                    <a:stretch>
+                      <a:fillRect/>
+                    </a:stretch>
+                  </pic:blipFill>
+                  <pic:spPr>
+                    <a:xfrm>
+                      <a:off x="0" y="0"/>
+                      <a:ext cx="5040000" cy="1233923"/>
+                    </a:xfrm>
+                    <a:prstGeom prst="rect">
+                      <a:avLst/>
+                    </a:prstGeom>
+                  </pic:spPr>
+                </pic:pic>
+              </a:graphicData>
+            </a:graphic>
+          </wp:inline>
+        </w:drawing>
+      </w:r>
+    </w:p>
+    <w:p>
+      <w:pPr>
+        <w:jc w:val="center"/>
+      </w:pPr>
+    </w:p>
+    <w:p>
+      <w:pPr>
+        <w:jc w:val="both"/>
+      </w:pPr>
+      <w:r>
+        <w:t>La función toma el valor del número de la matrícula del coche para usarlo en le sentencia SQL y eliminarlo de la base de datos.</w:t>
+      </w:r>
+    </w:p>
+    <w:p>
+      <w:pPr>
+        <w:jc w:val="both"/>
+      </w:pPr>
+    </w:p>
+    <w:p>
+      <w:pPr>
+        <w:jc w:val="both"/>
+      </w:pPr>
+    </w:p>
+    <w:p>
+      <w:pPr>
+        <w:jc w:val="both"/>
+      </w:pPr>
+    </w:p>
+    <w:p>
+      <w:pPr>
+        <w:jc w:val="both"/>
+      </w:pPr>
+    </w:p>
+    <w:p>
+      <w:pPr>
+        <w:jc w:val="both"/>
+      </w:pPr>
+    </w:p>
+    <w:p>
+      <w:pPr>
+        <w:jc w:val="both"/>
+      </w:pPr>
+    </w:p>
+    <w:p>
+      <w:pPr>
+        <w:pStyle w:val="Prrafodelista"/>
+        <w:numPr>
+          <w:ilvl w:val="0"/>
+          <w:numId w:val="10"/>
+        </w:numPr>
+        <w:jc w:val="both"/>
+      </w:pPr>
+      <w:r>
+        <w:lastRenderedPageBreak/>
+        <w:t>Eliminación de Reservas.</w:t>
+      </w:r>
+    </w:p>
+    <w:p>
+      <w:pPr>
+        <w:jc w:val="center"/>
+      </w:pPr>
+      <w:r>
+        <w:drawing>
+          <wp:inline distT="0" distB="0" distL="0" distR="0" wp14:anchorId="550E6661" wp14:editId="29B8C79E">
+            <wp:extent cx="5040000" cy="2643274"/>
+            <wp:effectExtent l="0" t="0" r="8255" b="5080"/>
+            <wp:docPr id="587172810" name="Imagen 1" descr="Interfaz de usuario gráfica, Texto, Aplicación&#10;&#10;Descripción generada automáticamente"/>
+            <wp:cNvGraphicFramePr>
+              <a:graphicFrameLocks xmlns:a="http://schemas.openxmlformats.org/drawingml/2006/main" noChangeAspect="1"/>
+            </wp:cNvGraphicFramePr>
+            <a:graphic xmlns:a="http://schemas.openxmlformats.org/drawingml/2006/main">
+              <a:graphicData uri="http://schemas.openxmlformats.org/drawingml/2006/picture">
+                <pic:pic xmlns:pic="http://schemas.openxmlformats.org/drawingml/2006/picture">
+                  <pic:nvPicPr>
+                    <pic:cNvPr id="587172810" name="Imagen 1" descr="Interfaz de usuario gráfica, Texto, Aplicación&#10;&#10;Descripción generada automáticamente"/>
+                    <pic:cNvPicPr/>
+                  </pic:nvPicPr>
+                  <pic:blipFill>
+                    <a:blip r:embed="rId52"/>
+                    <a:stretch>
+                      <a:fillRect/>
+                    </a:stretch>
+                  </pic:blipFill>
+                  <pic:spPr>
+                    <a:xfrm>
+                      <a:off x="0" y="0"/>
+                      <a:ext cx="5040000" cy="2643274"/>
+                    </a:xfrm>
+                    <a:prstGeom prst="rect">
+                      <a:avLst/>
+                    </a:prstGeom>
+                  </pic:spPr>
+                </pic:pic>
+              </a:graphicData>
+            </a:graphic>
+          </wp:inline>
+        </w:drawing>
+      </w:r>
+    </w:p>
+    <w:p>
+      <w:pPr>
+        <w:jc w:val="both"/>
+      </w:pPr>
+      <w:r>
+        <w:t xml:space="preserve">Al momento de crear la interfaz para eliminar las reservas no se pensaba implementar el id de Reservas para que se usen datos útiles, en este caso se utilizó el DNI cliente, la fecha de inicio y el nombre de la agencia, porque no podría coincidir estos 3 valores en otras Reservas. </w:t>
+      </w:r>
+    </w:p>
+    <w:p>
+      <w:pPr>
+        <w:jc w:val="both"/>
+      </w:pPr>
+      <w:r>
+        <w:t xml:space="preserve">Para poder eliminar la reserva se necesita el “id_cliente” la ”fecha de incio” y “id_agencia”, para esto realizamos una </w:t>
+      </w:r>
+      <w:r>
+        <w:rPr>
+          <w:b/>
+          <w:bCs/>
+        </w:rPr>
+        <w:t>subconsulta</w:t>
+      </w:r>
+      <w:r>
+        <w:t xml:space="preserve"> dentro de nuestra sentencia SQL. Usamos la función </w:t>
+      </w:r>
+      <w:r>
+        <w:rPr>
+          <w:b/>
+          <w:bCs/>
+        </w:rPr>
+        <w:t>button3_Click</w:t>
+      </w:r>
+      <w:r>
+        <w:t xml:space="preserve"> porque se generó automáticamente.</w:t>
+      </w:r>
+    </w:p>
+    <w:p>
+      <w:pPr>
+        <w:jc w:val="both"/>
+      </w:pPr>
+    </w:p>
+    <w:p>
+      <w:pPr>
+        <w:jc w:val="center"/>
+      </w:pPr>
+      <w:r>
+        <w:drawing>
+          <wp:inline distT="0" distB="0" distL="0" distR="0" wp14:anchorId="7866331F" wp14:editId="0E92C9B7">
+            <wp:extent cx="5040000" cy="2313754"/>
+            <wp:effectExtent l="0" t="0" r="8255" b="0"/>
+            <wp:docPr id="1021287288" name="Imagen 1" descr="Texto&#10;&#10;Descripción generada automáticamente"/>
+            <wp:cNvGraphicFramePr>
+              <a:graphicFrameLocks xmlns:a="http://schemas.openxmlformats.org/drawingml/2006/main" noChangeAspect="1"/>
+            </wp:cNvGraphicFramePr>
+            <a:graphic xmlns:a="http://schemas.openxmlformats.org/drawingml/2006/main">
+              <a:graphicData uri="http://schemas.openxmlformats.org/drawingml/2006/picture">
+                <pic:pic xmlns:pic="http://schemas.openxmlformats.org/drawingml/2006/picture">
+                  <pic:nvPicPr>
+                    <pic:cNvPr id="1021287288" name="Imagen 1" descr="Texto&#10;&#10;Descripción generada automáticamente"/>
+                    <pic:cNvPicPr/>
+                  </pic:nvPicPr>
+                  <pic:blipFill>
+                    <a:blip r:embed="rId53"/>
+                    <a:stretch>
+                      <a:fillRect/>
+                    </a:stretch>
+                  </pic:blipFill>
+                  <pic:spPr>
+                    <a:xfrm>
+                      <a:off x="0" y="0"/>
+                      <a:ext cx="5040000" cy="2313754"/>
+                    </a:xfrm>
+                    <a:prstGeom prst="rect">
+                      <a:avLst/>
+                    </a:prstGeom>
+                  </pic:spPr>
+                </pic:pic>
+              </a:graphicData>
+            </a:graphic>
+          </wp:inline>
+        </w:drawing>
+      </w:r>
+    </w:p>
+    <w:p>
+      <w:pPr>
+        <w:jc w:val="both"/>
+      </w:pPr>
+      <w:r>
+        <w:t xml:space="preserve">En la sentencia podemos observar las </w:t>
+      </w:r>
+      <w:r>
+        <w:rPr>
+          <w:b/>
+          <w:bCs/>
+        </w:rPr>
+        <w:t>subconsultas</w:t>
+      </w:r>
+      <w:r>
+        <w:t xml:space="preserve"> en la línea 10 y 12 para el “id_cliente” e “id_agencia”, utilizando los valores de dni y nombre de la agencia extraídos de la interfaz del usuario</w:t>
+      </w:r>
+    </w:p>
+    <w:p>
+      <w:pPr>
+        <w:jc w:val="both"/>
+      </w:pPr>
+    </w:p>
+    <w:p>
+      <w:pPr>
+        <w:jc w:val="both"/>
+      </w:pPr>
+    </w:p>
+    <w:p>
+      <w:pPr>
+        <w:pStyle w:val="Ttulo2"/>
+        <w:numPr>
+          <w:ilvl w:val="0"/>
+          <w:numId w:val="10"/>
+        </w:numPr>
+      </w:pPr>
+      <w:bookmarkStart w:id="11" w:name="_Ref174480014"/>
+      <w:r>
+        <w:lastRenderedPageBreak/>
+        <w:t>Prueba del sistema.</w:t>
+      </w:r>
+      <w:bookmarkEnd w:id="11"/>
+    </w:p>
     <w:p/>
+    <w:p>
+      <w:r>
+        <w:t>Para las pruebas del sistema se realizó una grabación corta donde se hace uso de cada una de las funcionalidades como : “Consultar tabla”, “Insertar datos”, “Actualizar datos” y “Eliminar datos”.</w:t>
+      </w:r>
+    </w:p>
+    <w:p>
+      <w:r>
+        <w:t>Por medio de este link se puede visualizar la prueba en tiempo real del sistema.</w:t>
+      </w:r>
+    </w:p>
+    <w:p>
+      <w:hyperlink r:id="rId54" w:history="1">
+        <w:r>
+          <w:rPr>
+            <w:rStyle w:val="Hipervnculo"/>
+          </w:rPr>
+          <w:t>Presentación Proyecto 2B Fundamentos de base de datos - Enrique Pérez.mp4</w:t>
+        </w:r>
+      </w:hyperlink>
+    </w:p>
     <w:p/>
+    <w:p>
+      <w:pPr>
+        <w:pStyle w:val="Ttulo2"/>
+        <w:numPr>
+          <w:ilvl w:val="0"/>
+          <w:numId w:val="10"/>
+        </w:numPr>
+      </w:pPr>
+      <w:bookmarkStart w:id="12" w:name="_Ref174480041"/>
+      <w:r>
+        <w:t>Conclusiones</w:t>
+      </w:r>
+      <w:bookmarkEnd w:id="12"/>
+    </w:p>
+    <w:p>
+      <w:r>
+        <w:t>Como conclusiones después del desarrollo, tenemos como principal:</w:t>
+      </w:r>
+    </w:p>
+    <w:p>
+      <w:pPr>
+        <w:pStyle w:val="Prrafodelista"/>
+        <w:numPr>
+          <w:ilvl w:val="0"/>
+          <w:numId w:val="11"/>
+        </w:numPr>
+      </w:pPr>
+      <w:r>
+        <w:t>Creación del proyecto:</w:t>
+      </w:r>
+    </w:p>
+    <w:p>
+      <w:pPr>
+        <w:pStyle w:val="Prrafodelista"/>
+      </w:pPr>
+      <w:r>
+        <w:t>El proyecto tomó tiempo y se tuvo que dedicar bastante a resolver problemas con las consultas SQL y las ejecuciones, pero se logró realizar correctamente</w:t>
+      </w:r>
+    </w:p>
+    <w:p>
+      <w:pPr>
+        <w:pStyle w:val="Prrafodelista"/>
+      </w:pPr>
+    </w:p>
+    <w:p>
+      <w:pPr>
+        <w:pStyle w:val="Prrafodelista"/>
+        <w:numPr>
+          <w:ilvl w:val="0"/>
+          <w:numId w:val="11"/>
+        </w:numPr>
+      </w:pPr>
+      <w:r>
+        <w:t>Uso del sistema:</w:t>
+      </w:r>
+    </w:p>
+    <w:p>
+      <w:pPr>
+        <w:pStyle w:val="Prrafodelista"/>
+      </w:pPr>
+      <w:r>
+        <w:t>Aunque el sistema fue realizado con una finalidad puramente funcional sigue siendo un sistema bastante intuitivo y capaz de permitir una gestión clara de un sistema de ventas o cualquier tipo de sistema comercial de forma aceptable.</w:t>
+      </w:r>
+    </w:p>
+    <w:p>
+      <w:pPr>
+        <w:pStyle w:val="Prrafodelista"/>
+      </w:pPr>
+    </w:p>
+    <w:p>
+      <w:pPr>
+        <w:pStyle w:val="Prrafodelista"/>
+        <w:numPr>
+          <w:ilvl w:val="0"/>
+          <w:numId w:val="11"/>
+        </w:numPr>
+      </w:pPr>
+      <w:r>
+        <w:t>Oportunidad de mejora:</w:t>
+      </w:r>
+    </w:p>
+    <w:p>
+      <w:pPr>
+        <w:pStyle w:val="Prrafodelista"/>
+      </w:pPr>
+      <w:r>
+        <w:t>El sistema tiene muchas oportunidades de mejora, tanto visuales como de interfaz de navegación, también se puede mejorar bastantes operaciones para que el manejador de este sistema sea capaz de usarlos de una manera mucho más rápido, como añadiendo funciones al momento de hacer clic en cada registro y demás.</w:t>
+      </w:r>
+    </w:p>
+    <w:p>
+      <w:pPr>
+        <w:pStyle w:val="Prrafodelista"/>
+      </w:pPr>
+    </w:p>
+    <w:p>
+      <w:pPr>
+        <w:pStyle w:val="Prrafodelista"/>
+        <w:numPr>
+          <w:ilvl w:val="0"/>
+          <w:numId w:val="11"/>
+        </w:numPr>
+      </w:pPr>
+      <w:r>
+        <w:t>Aprendizaje</w:t>
+      </w:r>
+    </w:p>
+    <w:p>
+      <w:pPr>
+        <w:pStyle w:val="Prrafodelista"/>
+      </w:pPr>
+      <w:r>
+        <w:t>Gracias a este proyecto se aprendió bastante el uso de C# y las posibles formas de crear estos sistemas de forma sencilla y rápida.</w:t>
+      </w:r>
+    </w:p>
     <w:p/>
+    <w:p>
+      <w:r>
+        <w:rPr>
+          <w:b/>
+          <w:bCs/>
+        </w:rPr>
+        <w:t>Código del proyecto.</w:t>
+      </w:r>
+      <w:r>
+        <w:rPr>
+          <w:b/>
+          <w:bCs/>
+        </w:rPr>
+        <w:br/>
+      </w:r>
+    </w:p>
+    <w:p>
+      <w:r>
+        <w:t>El proyecto realizado se adjunta como un .zip donde contiene todo lo que Visual studio creo para poder funcionar correctamente, se recuerda que la base de datos es distinto del sistema</w:t>
+      </w:r>
+      <w:r>
+        <w:t xml:space="preserve"> pero se adjunta el schema.sql para crear las tablas y el insert.sql para los datos de prueba</w:t>
+      </w:r>
+      <w:r>
+        <w:t>.</w:t>
+      </w:r>
+    </w:p>
     <w:sectPr>
-      <w:headerReference w:type="default" r:id="rId34"/>
+      <w:headerReference w:type="default" r:id="rId55"/>
       <w:pgSz w:w="11906" w:h="16838"/>
       <w:pgMar w:top="1417" w:right="1701" w:bottom="1417" w:left="1701" w:header="708" w:footer="708" w:gutter="0"/>
       <w:cols w:space="708"/>
@@ -2567,9 +5195,9 @@
 <w:numbering xmlns:wpc="http://schemas.microsoft.com/office/word/2010/wordprocessingCanvas" xmlns:cx="http://schemas.microsoft.com/office/drawing/2014/chartex" xmlns:cx1="http://schemas.microsoft.com/office/drawing/2015/9/8/chartex" xmlns:cx2="http://schemas.microsoft.com/office/drawing/2015/10/21/chartex" xmlns:cx3="http://schemas.microsoft.com/office/drawing/2016/5/9/chartex" xmlns:cx4="http://schemas.microsoft.com/office/drawing/2016/5/10/chartex" xmlns:cx5="http://schemas.microsoft.com/office/drawing/2016/5/11/chartex" xmlns:cx6="http://schemas.microsoft.com/office/drawing/2016/5/12/chartex" xmlns:cx7="http://schemas.microsoft.com/office/drawing/2016/5/13/chartex" xmlns:cx8="http://schemas.microsoft.com/office/drawing/2016/5/14/chartex" xmlns:mc="http://schemas.openxmlformats.org/markup-compatibility/2006" xmlns:aink="http://schemas.microsoft.com/office/drawing/2016/ink" xmlns:am3d="http://schemas.microsoft.com/office/drawing/2017/model3d" xmlns:o="urn:schemas-microsoft-com:office:office" xmlns:oel="http://schemas.microsoft.com/office/2019/extlst" xmlns:r="http://schemas.openxmlformats.org/officeDocument/2006/relationships" xmlns:m="http://schemas.openxmlformats.org/officeDocument/2006/math" xmlns:v="urn:schemas-microsoft-com:vml" xmlns:wp14="http://schemas.microsoft.com/office/word/2010/wordprocessingDrawing" xmlns:wp="http://schemas.openxmlformats.org/drawingml/2006/wordprocessingDrawing" xmlns:w10="urn:schemas-microsoft-com:office:word" xmlns:w="http://schemas.openxmlformats.org/wordprocessingml/2006/main" xmlns:w14="http://schemas.microsoft.com/office/word/2010/wordml" xmlns:w15="http://schemas.microsoft.com/office/word/2012/wordml" xmlns:w16cex="http://schemas.microsoft.com/office/word/2018/wordml/cex" xmlns:w16cid="http://schemas.microsoft.com/office/word/2016/wordml/cid" xmlns:w16="http://schemas.microsoft.com/office/word/2018/wordml" xmlns:w16du="http://schemas.microsoft.com/office/word/2023/wordml/word16du" xmlns:w16sdtdh="http://schemas.microsoft.com/office/word/2020/wordml/sdtdatahash" xmlns:w16se="http://schemas.microsoft.com/office/word/2015/wordml/symex" xmlns:wpg="http://schemas.microsoft.com/office/word/2010/wordprocessingGroup" xmlns:wpi="http://schemas.microsoft.com/office/word/2010/wordprocessingInk" xmlns:wne="http://schemas.microsoft.com/office/word/2006/wordml" xmlns:wps="http://schemas.microsoft.com/office/word/2010/wordprocessingShape" mc:Ignorable="w14 w15 w16se w16cid w16 w16cex w16sdtdh w16du wp14">
   <w:abstractNum w:abstractNumId="0" w15:restartNumberingAfterBreak="0">
     <w:nsid w:val="02826419"/>
-    <w:multiLevelType w:val="hybridMultilevel"/>
-    <w:tmpl w:val="4FC6F2D4"/>
-    <w:lvl w:ilvl="0" w:tplc="300A000F">
+    <w:multiLevelType w:val="multilevel"/>
+    <w:tmpl w:val="17DC96B2"/>
+    <w:lvl w:ilvl="0">
       <w:start w:val="1"/>
       <w:numFmt w:val="decimal"/>
       <w:lvlText w:val="%1."/>
@@ -2581,77 +5209,134 @@
         <w:rFonts w:hint="default"/>
       </w:rPr>
     </w:lvl>
-    <w:lvl w:ilvl="1" w:tplc="300A0019" w:tentative="1">
-      <w:start w:val="1"/>
-      <w:numFmt w:val="lowerLetter"/>
-      <w:lvlText w:val="%2."/>
-      <w:lvlJc w:val="left"/>
-      <w:pPr>
-        <w:ind w:left="1440" w:hanging="360"/>
-      </w:pPr>
-    </w:lvl>
-    <w:lvl w:ilvl="2" w:tplc="300A001B" w:tentative="1">
-      <w:start w:val="1"/>
-      <w:numFmt w:val="lowerRoman"/>
-      <w:lvlText w:val="%3."/>
-      <w:lvlJc w:val="right"/>
-      <w:pPr>
-        <w:ind w:left="2160" w:hanging="180"/>
-      </w:pPr>
-    </w:lvl>
-    <w:lvl w:ilvl="3" w:tplc="300A000F" w:tentative="1">
-      <w:start w:val="1"/>
+    <w:lvl w:ilvl="1">
+      <w:start w:val="5"/>
       <w:numFmt w:val="decimal"/>
-      <w:lvlText w:val="%4."/>
-      <w:lvlJc w:val="left"/>
-      <w:pPr>
-        <w:ind w:left="2880" w:hanging="360"/>
-      </w:pPr>
-    </w:lvl>
-    <w:lvl w:ilvl="4" w:tplc="300A0019" w:tentative="1">
-      <w:start w:val="1"/>
-      <w:numFmt w:val="lowerLetter"/>
-      <w:lvlText w:val="%5."/>
-      <w:lvlJc w:val="left"/>
-      <w:pPr>
-        <w:ind w:left="3600" w:hanging="360"/>
-      </w:pPr>
-    </w:lvl>
-    <w:lvl w:ilvl="5" w:tplc="300A001B" w:tentative="1">
-      <w:start w:val="1"/>
-      <w:numFmt w:val="lowerRoman"/>
-      <w:lvlText w:val="%6."/>
-      <w:lvlJc w:val="right"/>
-      <w:pPr>
-        <w:ind w:left="4320" w:hanging="180"/>
-      </w:pPr>
-    </w:lvl>
-    <w:lvl w:ilvl="6" w:tplc="300A000F" w:tentative="1">
+      <w:isLgl/>
+      <w:lvlText w:val="%1.%2"/>
+      <w:lvlJc w:val="left"/>
+      <w:pPr>
+        <w:ind w:left="756" w:hanging="396"/>
+      </w:pPr>
+      <w:rPr>
+        <w:rFonts w:eastAsiaTheme="minorHAnsi" w:cstheme="minorBidi" w:hint="default"/>
+        <w:b/>
+        <w:bCs/>
+        <w:color w:val="auto"/>
+        <w:sz w:val="22"/>
+      </w:rPr>
+    </w:lvl>
+    <w:lvl w:ilvl="2">
       <w:start w:val="1"/>
       <w:numFmt w:val="decimal"/>
-      <w:lvlText w:val="%7."/>
-      <w:lvlJc w:val="left"/>
-      <w:pPr>
-        <w:ind w:left="5040" w:hanging="360"/>
-      </w:pPr>
-    </w:lvl>
-    <w:lvl w:ilvl="7" w:tplc="300A0019" w:tentative="1">
-      <w:start w:val="1"/>
-      <w:numFmt w:val="lowerLetter"/>
-      <w:lvlText w:val="%8."/>
-      <w:lvlJc w:val="left"/>
-      <w:pPr>
-        <w:ind w:left="5760" w:hanging="360"/>
-      </w:pPr>
-    </w:lvl>
-    <w:lvl w:ilvl="8" w:tplc="300A001B" w:tentative="1">
-      <w:start w:val="1"/>
-      <w:numFmt w:val="lowerRoman"/>
-      <w:lvlText w:val="%9."/>
-      <w:lvlJc w:val="right"/>
-      <w:pPr>
-        <w:ind w:left="6480" w:hanging="180"/>
-      </w:pPr>
+      <w:isLgl/>
+      <w:lvlText w:val="%1.%2.%3"/>
+      <w:lvlJc w:val="left"/>
+      <w:pPr>
+        <w:ind w:left="1080" w:hanging="720"/>
+      </w:pPr>
+      <w:rPr>
+        <w:rFonts w:eastAsiaTheme="minorHAnsi" w:cstheme="minorBidi" w:hint="default"/>
+        <w:b w:val="0"/>
+        <w:color w:val="auto"/>
+        <w:sz w:val="22"/>
+      </w:rPr>
+    </w:lvl>
+    <w:lvl w:ilvl="3">
+      <w:start w:val="1"/>
+      <w:numFmt w:val="decimal"/>
+      <w:isLgl/>
+      <w:lvlText w:val="%1.%2.%3.%4"/>
+      <w:lvlJc w:val="left"/>
+      <w:pPr>
+        <w:ind w:left="1080" w:hanging="720"/>
+      </w:pPr>
+      <w:rPr>
+        <w:rFonts w:eastAsiaTheme="minorHAnsi" w:cstheme="minorBidi" w:hint="default"/>
+        <w:b w:val="0"/>
+        <w:color w:val="auto"/>
+        <w:sz w:val="22"/>
+      </w:rPr>
+    </w:lvl>
+    <w:lvl w:ilvl="4">
+      <w:start w:val="1"/>
+      <w:numFmt w:val="decimal"/>
+      <w:isLgl/>
+      <w:lvlText w:val="%1.%2.%3.%4.%5"/>
+      <w:lvlJc w:val="left"/>
+      <w:pPr>
+        <w:ind w:left="1440" w:hanging="1080"/>
+      </w:pPr>
+      <w:rPr>
+        <w:rFonts w:eastAsiaTheme="minorHAnsi" w:cstheme="minorBidi" w:hint="default"/>
+        <w:b w:val="0"/>
+        <w:color w:val="auto"/>
+        <w:sz w:val="22"/>
+      </w:rPr>
+    </w:lvl>
+    <w:lvl w:ilvl="5">
+      <w:start w:val="1"/>
+      <w:numFmt w:val="decimal"/>
+      <w:isLgl/>
+      <w:lvlText w:val="%1.%2.%3.%4.%5.%6"/>
+      <w:lvlJc w:val="left"/>
+      <w:pPr>
+        <w:ind w:left="1440" w:hanging="1080"/>
+      </w:pPr>
+      <w:rPr>
+        <w:rFonts w:eastAsiaTheme="minorHAnsi" w:cstheme="minorBidi" w:hint="default"/>
+        <w:b w:val="0"/>
+        <w:color w:val="auto"/>
+        <w:sz w:val="22"/>
+      </w:rPr>
+    </w:lvl>
+    <w:lvl w:ilvl="6">
+      <w:start w:val="1"/>
+      <w:numFmt w:val="decimal"/>
+      <w:isLgl/>
+      <w:lvlText w:val="%1.%2.%3.%4.%5.%6.%7"/>
+      <w:lvlJc w:val="left"/>
+      <w:pPr>
+        <w:ind w:left="1800" w:hanging="1440"/>
+      </w:pPr>
+      <w:rPr>
+        <w:rFonts w:eastAsiaTheme="minorHAnsi" w:cstheme="minorBidi" w:hint="default"/>
+        <w:b w:val="0"/>
+        <w:color w:val="auto"/>
+        <w:sz w:val="22"/>
+      </w:rPr>
+    </w:lvl>
+    <w:lvl w:ilvl="7">
+      <w:start w:val="1"/>
+      <w:numFmt w:val="decimal"/>
+      <w:isLgl/>
+      <w:lvlText w:val="%1.%2.%3.%4.%5.%6.%7.%8"/>
+      <w:lvlJc w:val="left"/>
+      <w:pPr>
+        <w:ind w:left="1800" w:hanging="1440"/>
+      </w:pPr>
+      <w:rPr>
+        <w:rFonts w:eastAsiaTheme="minorHAnsi" w:cstheme="minorBidi" w:hint="default"/>
+        <w:b w:val="0"/>
+        <w:color w:val="auto"/>
+        <w:sz w:val="22"/>
+      </w:rPr>
+    </w:lvl>
+    <w:lvl w:ilvl="8">
+      <w:start w:val="1"/>
+      <w:numFmt w:val="decimal"/>
+      <w:isLgl/>
+      <w:lvlText w:val="%1.%2.%3.%4.%5.%6.%7.%8.%9"/>
+      <w:lvlJc w:val="left"/>
+      <w:pPr>
+        <w:ind w:left="2160" w:hanging="1800"/>
+      </w:pPr>
+      <w:rPr>
+        <w:rFonts w:eastAsiaTheme="minorHAnsi" w:cstheme="minorBidi" w:hint="default"/>
+        <w:b w:val="0"/>
+        <w:color w:val="auto"/>
+        <w:sz w:val="22"/>
+      </w:rPr>
     </w:lvl>
   </w:abstractNum>
   <w:abstractNum w:abstractNumId="1" w15:restartNumberingAfterBreak="0">
@@ -2882,9 +5567,9 @@
   </w:abstractNum>
   <w:abstractNum w:abstractNumId="3" w15:restartNumberingAfterBreak="0">
     <w:nsid w:val="0B347B9A"/>
-    <w:multiLevelType w:val="hybridMultilevel"/>
-    <w:tmpl w:val="CABC2C5A"/>
-    <w:lvl w:ilvl="0" w:tplc="300A000F">
+    <w:multiLevelType w:val="multilevel"/>
+    <w:tmpl w:val="5C267876"/>
+    <w:lvl w:ilvl="0">
       <w:start w:val="1"/>
       <w:numFmt w:val="decimal"/>
       <w:lvlText w:val="%1."/>
@@ -2892,6 +5577,127 @@
       <w:pPr>
         <w:ind w:left="720" w:hanging="360"/>
       </w:pPr>
+    </w:lvl>
+    <w:lvl w:ilvl="1">
+      <w:start w:val="6"/>
+      <w:numFmt w:val="decimal"/>
+      <w:isLgl/>
+      <w:lvlText w:val="%1.%2"/>
+      <w:lvlJc w:val="left"/>
+      <w:pPr>
+        <w:ind w:left="720" w:hanging="360"/>
+      </w:pPr>
+      <w:rPr>
+        <w:rFonts w:hint="default"/>
+      </w:rPr>
+    </w:lvl>
+    <w:lvl w:ilvl="2">
+      <w:start w:val="1"/>
+      <w:numFmt w:val="decimal"/>
+      <w:isLgl/>
+      <w:lvlText w:val="%1.%2.%3"/>
+      <w:lvlJc w:val="left"/>
+      <w:pPr>
+        <w:ind w:left="1080" w:hanging="720"/>
+      </w:pPr>
+      <w:rPr>
+        <w:rFonts w:hint="default"/>
+      </w:rPr>
+    </w:lvl>
+    <w:lvl w:ilvl="3">
+      <w:start w:val="1"/>
+      <w:numFmt w:val="decimal"/>
+      <w:isLgl/>
+      <w:lvlText w:val="%1.%2.%3.%4"/>
+      <w:lvlJc w:val="left"/>
+      <w:pPr>
+        <w:ind w:left="1440" w:hanging="1080"/>
+      </w:pPr>
+      <w:rPr>
+        <w:rFonts w:hint="default"/>
+      </w:rPr>
+    </w:lvl>
+    <w:lvl w:ilvl="4">
+      <w:start w:val="1"/>
+      <w:numFmt w:val="decimal"/>
+      <w:isLgl/>
+      <w:lvlText w:val="%1.%2.%3.%4.%5"/>
+      <w:lvlJc w:val="left"/>
+      <w:pPr>
+        <w:ind w:left="1440" w:hanging="1080"/>
+      </w:pPr>
+      <w:rPr>
+        <w:rFonts w:hint="default"/>
+      </w:rPr>
+    </w:lvl>
+    <w:lvl w:ilvl="5">
+      <w:start w:val="1"/>
+      <w:numFmt w:val="decimal"/>
+      <w:isLgl/>
+      <w:lvlText w:val="%1.%2.%3.%4.%5.%6"/>
+      <w:lvlJc w:val="left"/>
+      <w:pPr>
+        <w:ind w:left="1800" w:hanging="1440"/>
+      </w:pPr>
+      <w:rPr>
+        <w:rFonts w:hint="default"/>
+      </w:rPr>
+    </w:lvl>
+    <w:lvl w:ilvl="6">
+      <w:start w:val="1"/>
+      <w:numFmt w:val="decimal"/>
+      <w:isLgl/>
+      <w:lvlText w:val="%1.%2.%3.%4.%5.%6.%7"/>
+      <w:lvlJc w:val="left"/>
+      <w:pPr>
+        <w:ind w:left="1800" w:hanging="1440"/>
+      </w:pPr>
+      <w:rPr>
+        <w:rFonts w:hint="default"/>
+      </w:rPr>
+    </w:lvl>
+    <w:lvl w:ilvl="7">
+      <w:start w:val="1"/>
+      <w:numFmt w:val="decimal"/>
+      <w:isLgl/>
+      <w:lvlText w:val="%1.%2.%3.%4.%5.%6.%7.%8"/>
+      <w:lvlJc w:val="left"/>
+      <w:pPr>
+        <w:ind w:left="2160" w:hanging="1800"/>
+      </w:pPr>
+      <w:rPr>
+        <w:rFonts w:hint="default"/>
+      </w:rPr>
+    </w:lvl>
+    <w:lvl w:ilvl="8">
+      <w:start w:val="1"/>
+      <w:numFmt w:val="decimal"/>
+      <w:isLgl/>
+      <w:lvlText w:val="%1.%2.%3.%4.%5.%6.%7.%8.%9"/>
+      <w:lvlJc w:val="left"/>
+      <w:pPr>
+        <w:ind w:left="2160" w:hanging="1800"/>
+      </w:pPr>
+      <w:rPr>
+        <w:rFonts w:hint="default"/>
+      </w:rPr>
+    </w:lvl>
+  </w:abstractNum>
+  <w:abstractNum w:abstractNumId="4" w15:restartNumberingAfterBreak="0">
+    <w:nsid w:val="137B01C2"/>
+    <w:multiLevelType w:val="hybridMultilevel"/>
+    <w:tmpl w:val="F960A564"/>
+    <w:lvl w:ilvl="0" w:tplc="300A000F">
+      <w:start w:val="1"/>
+      <w:numFmt w:val="decimal"/>
+      <w:lvlText w:val="%1."/>
+      <w:lvlJc w:val="left"/>
+      <w:pPr>
+        <w:ind w:left="720" w:hanging="360"/>
+      </w:pPr>
+      <w:rPr>
+        <w:rFonts w:hint="default"/>
+      </w:rPr>
     </w:lvl>
     <w:lvl w:ilvl="1" w:tplc="300A0019" w:tentative="1">
       <w:start w:val="1"/>
@@ -2966,10 +5772,277 @@
       </w:pPr>
     </w:lvl>
   </w:abstractNum>
-  <w:abstractNum w:abstractNumId="4" w15:restartNumberingAfterBreak="0">
+  <w:abstractNum w:abstractNumId="5" w15:restartNumberingAfterBreak="0">
+    <w:nsid w:val="19255B14"/>
+    <w:multiLevelType w:val="multilevel"/>
+    <w:tmpl w:val="17DC96B2"/>
+    <w:lvl w:ilvl="0">
+      <w:start w:val="1"/>
+      <w:numFmt w:val="decimal"/>
+      <w:lvlText w:val="%1."/>
+      <w:lvlJc w:val="left"/>
+      <w:pPr>
+        <w:ind w:left="720" w:hanging="360"/>
+      </w:pPr>
+      <w:rPr>
+        <w:rFonts w:hint="default"/>
+      </w:rPr>
+    </w:lvl>
+    <w:lvl w:ilvl="1">
+      <w:start w:val="5"/>
+      <w:numFmt w:val="decimal"/>
+      <w:isLgl/>
+      <w:lvlText w:val="%1.%2"/>
+      <w:lvlJc w:val="left"/>
+      <w:pPr>
+        <w:ind w:left="756" w:hanging="396"/>
+      </w:pPr>
+      <w:rPr>
+        <w:rFonts w:eastAsiaTheme="minorHAnsi" w:cstheme="minorBidi" w:hint="default"/>
+        <w:b/>
+        <w:bCs/>
+        <w:color w:val="auto"/>
+        <w:sz w:val="22"/>
+      </w:rPr>
+    </w:lvl>
+    <w:lvl w:ilvl="2">
+      <w:start w:val="1"/>
+      <w:numFmt w:val="decimal"/>
+      <w:isLgl/>
+      <w:lvlText w:val="%1.%2.%3"/>
+      <w:lvlJc w:val="left"/>
+      <w:pPr>
+        <w:ind w:left="1080" w:hanging="720"/>
+      </w:pPr>
+      <w:rPr>
+        <w:rFonts w:eastAsiaTheme="minorHAnsi" w:cstheme="minorBidi" w:hint="default"/>
+        <w:b w:val="0"/>
+        <w:color w:val="auto"/>
+        <w:sz w:val="22"/>
+      </w:rPr>
+    </w:lvl>
+    <w:lvl w:ilvl="3">
+      <w:start w:val="1"/>
+      <w:numFmt w:val="decimal"/>
+      <w:isLgl/>
+      <w:lvlText w:val="%1.%2.%3.%4"/>
+      <w:lvlJc w:val="left"/>
+      <w:pPr>
+        <w:ind w:left="1080" w:hanging="720"/>
+      </w:pPr>
+      <w:rPr>
+        <w:rFonts w:eastAsiaTheme="minorHAnsi" w:cstheme="minorBidi" w:hint="default"/>
+        <w:b w:val="0"/>
+        <w:color w:val="auto"/>
+        <w:sz w:val="22"/>
+      </w:rPr>
+    </w:lvl>
+    <w:lvl w:ilvl="4">
+      <w:start w:val="1"/>
+      <w:numFmt w:val="decimal"/>
+      <w:isLgl/>
+      <w:lvlText w:val="%1.%2.%3.%4.%5"/>
+      <w:lvlJc w:val="left"/>
+      <w:pPr>
+        <w:ind w:left="1440" w:hanging="1080"/>
+      </w:pPr>
+      <w:rPr>
+        <w:rFonts w:eastAsiaTheme="minorHAnsi" w:cstheme="minorBidi" w:hint="default"/>
+        <w:b w:val="0"/>
+        <w:color w:val="auto"/>
+        <w:sz w:val="22"/>
+      </w:rPr>
+    </w:lvl>
+    <w:lvl w:ilvl="5">
+      <w:start w:val="1"/>
+      <w:numFmt w:val="decimal"/>
+      <w:isLgl/>
+      <w:lvlText w:val="%1.%2.%3.%4.%5.%6"/>
+      <w:lvlJc w:val="left"/>
+      <w:pPr>
+        <w:ind w:left="1440" w:hanging="1080"/>
+      </w:pPr>
+      <w:rPr>
+        <w:rFonts w:eastAsiaTheme="minorHAnsi" w:cstheme="minorBidi" w:hint="default"/>
+        <w:b w:val="0"/>
+        <w:color w:val="auto"/>
+        <w:sz w:val="22"/>
+      </w:rPr>
+    </w:lvl>
+    <w:lvl w:ilvl="6">
+      <w:start w:val="1"/>
+      <w:numFmt w:val="decimal"/>
+      <w:isLgl/>
+      <w:lvlText w:val="%1.%2.%3.%4.%5.%6.%7"/>
+      <w:lvlJc w:val="left"/>
+      <w:pPr>
+        <w:ind w:left="1800" w:hanging="1440"/>
+      </w:pPr>
+      <w:rPr>
+        <w:rFonts w:eastAsiaTheme="minorHAnsi" w:cstheme="minorBidi" w:hint="default"/>
+        <w:b w:val="0"/>
+        <w:color w:val="auto"/>
+        <w:sz w:val="22"/>
+      </w:rPr>
+    </w:lvl>
+    <w:lvl w:ilvl="7">
+      <w:start w:val="1"/>
+      <w:numFmt w:val="decimal"/>
+      <w:isLgl/>
+      <w:lvlText w:val="%1.%2.%3.%4.%5.%6.%7.%8"/>
+      <w:lvlJc w:val="left"/>
+      <w:pPr>
+        <w:ind w:left="1800" w:hanging="1440"/>
+      </w:pPr>
+      <w:rPr>
+        <w:rFonts w:eastAsiaTheme="minorHAnsi" w:cstheme="minorBidi" w:hint="default"/>
+        <w:b w:val="0"/>
+        <w:color w:val="auto"/>
+        <w:sz w:val="22"/>
+      </w:rPr>
+    </w:lvl>
+    <w:lvl w:ilvl="8">
+      <w:start w:val="1"/>
+      <w:numFmt w:val="decimal"/>
+      <w:isLgl/>
+      <w:lvlText w:val="%1.%2.%3.%4.%5.%6.%7.%8.%9"/>
+      <w:lvlJc w:val="left"/>
+      <w:pPr>
+        <w:ind w:left="2160" w:hanging="1800"/>
+      </w:pPr>
+      <w:rPr>
+        <w:rFonts w:eastAsiaTheme="minorHAnsi" w:cstheme="minorBidi" w:hint="default"/>
+        <w:b w:val="0"/>
+        <w:color w:val="auto"/>
+        <w:sz w:val="22"/>
+      </w:rPr>
+    </w:lvl>
+  </w:abstractNum>
+  <w:abstractNum w:abstractNumId="6" w15:restartNumberingAfterBreak="0">
+    <w:nsid w:val="388D3F48"/>
+    <w:multiLevelType w:val="multilevel"/>
+    <w:tmpl w:val="6DAAAE66"/>
+    <w:lvl w:ilvl="0">
+      <w:start w:val="1"/>
+      <w:numFmt w:val="decimal"/>
+      <w:lvlText w:val="%1."/>
+      <w:lvlJc w:val="left"/>
+      <w:pPr>
+        <w:ind w:left="720" w:hanging="360"/>
+      </w:pPr>
+      <w:rPr>
+        <w:rFonts w:hint="default"/>
+      </w:rPr>
+    </w:lvl>
+    <w:lvl w:ilvl="1">
+      <w:start w:val="5"/>
+      <w:numFmt w:val="decimal"/>
+      <w:isLgl/>
+      <w:lvlText w:val="%1.%2"/>
+      <w:lvlJc w:val="left"/>
+      <w:pPr>
+        <w:ind w:left="720" w:hanging="360"/>
+      </w:pPr>
+      <w:rPr>
+        <w:rFonts w:hint="default"/>
+      </w:rPr>
+    </w:lvl>
+    <w:lvl w:ilvl="2">
+      <w:start w:val="1"/>
+      <w:numFmt w:val="decimal"/>
+      <w:isLgl/>
+      <w:lvlText w:val="%1.%2.%3"/>
+      <w:lvlJc w:val="left"/>
+      <w:pPr>
+        <w:ind w:left="1080" w:hanging="720"/>
+      </w:pPr>
+      <w:rPr>
+        <w:rFonts w:hint="default"/>
+      </w:rPr>
+    </w:lvl>
+    <w:lvl w:ilvl="3">
+      <w:start w:val="1"/>
+      <w:numFmt w:val="decimal"/>
+      <w:isLgl/>
+      <w:lvlText w:val="%1.%2.%3.%4"/>
+      <w:lvlJc w:val="left"/>
+      <w:pPr>
+        <w:ind w:left="1440" w:hanging="1080"/>
+      </w:pPr>
+      <w:rPr>
+        <w:rFonts w:hint="default"/>
+      </w:rPr>
+    </w:lvl>
+    <w:lvl w:ilvl="4">
+      <w:start w:val="1"/>
+      <w:numFmt w:val="decimal"/>
+      <w:isLgl/>
+      <w:lvlText w:val="%1.%2.%3.%4.%5"/>
+      <w:lvlJc w:val="left"/>
+      <w:pPr>
+        <w:ind w:left="1440" w:hanging="1080"/>
+      </w:pPr>
+      <w:rPr>
+        <w:rFonts w:hint="default"/>
+      </w:rPr>
+    </w:lvl>
+    <w:lvl w:ilvl="5">
+      <w:start w:val="1"/>
+      <w:numFmt w:val="decimal"/>
+      <w:isLgl/>
+      <w:lvlText w:val="%1.%2.%3.%4.%5.%6"/>
+      <w:lvlJc w:val="left"/>
+      <w:pPr>
+        <w:ind w:left="1800" w:hanging="1440"/>
+      </w:pPr>
+      <w:rPr>
+        <w:rFonts w:hint="default"/>
+      </w:rPr>
+    </w:lvl>
+    <w:lvl w:ilvl="6">
+      <w:start w:val="1"/>
+      <w:numFmt w:val="decimal"/>
+      <w:isLgl/>
+      <w:lvlText w:val="%1.%2.%3.%4.%5.%6.%7"/>
+      <w:lvlJc w:val="left"/>
+      <w:pPr>
+        <w:ind w:left="1800" w:hanging="1440"/>
+      </w:pPr>
+      <w:rPr>
+        <w:rFonts w:hint="default"/>
+      </w:rPr>
+    </w:lvl>
+    <w:lvl w:ilvl="7">
+      <w:start w:val="1"/>
+      <w:numFmt w:val="decimal"/>
+      <w:isLgl/>
+      <w:lvlText w:val="%1.%2.%3.%4.%5.%6.%7.%8"/>
+      <w:lvlJc w:val="left"/>
+      <w:pPr>
+        <w:ind w:left="2160" w:hanging="1800"/>
+      </w:pPr>
+      <w:rPr>
+        <w:rFonts w:hint="default"/>
+      </w:rPr>
+    </w:lvl>
+    <w:lvl w:ilvl="8">
+      <w:start w:val="1"/>
+      <w:numFmt w:val="decimal"/>
+      <w:isLgl/>
+      <w:lvlText w:val="%1.%2.%3.%4.%5.%6.%7.%8.%9"/>
+      <w:lvlJc w:val="left"/>
+      <w:pPr>
+        <w:ind w:left="2160" w:hanging="1800"/>
+      </w:pPr>
+      <w:rPr>
+        <w:rFonts w:hint="default"/>
+      </w:rPr>
+    </w:lvl>
+  </w:abstractNum>
+  <w:abstractNum w:abstractNumId="7" w15:restartNumberingAfterBreak="0">
     <w:nsid w:val="42CA0ADD"/>
     <w:multiLevelType w:val="multilevel"/>
-    <w:tmpl w:val="289AF5A6"/>
+    <w:tmpl w:val="41D0366C"/>
     <w:lvl w:ilvl="0">
       <w:start w:val="1"/>
       <w:numFmt w:val="decimal"/>
@@ -2980,6 +6053,8 @@
       </w:pPr>
       <w:rPr>
         <w:rFonts w:hint="default"/>
+        <w:b w:val="0"/>
+        <w:bCs w:val="0"/>
       </w:rPr>
     </w:lvl>
     <w:lvl w:ilvl="1">
@@ -3087,7 +6162,7 @@
       </w:rPr>
     </w:lvl>
   </w:abstractNum>
-  <w:abstractNum w:abstractNumId="5" w15:restartNumberingAfterBreak="0">
+  <w:abstractNum w:abstractNumId="8" w15:restartNumberingAfterBreak="0">
     <w:nsid w:val="4E2B13A2"/>
     <w:multiLevelType w:val="multilevel"/>
     <w:tmpl w:val="289AF5A6"/>
@@ -3208,7 +6283,96 @@
       </w:rPr>
     </w:lvl>
   </w:abstractNum>
-  <w:abstractNum w:abstractNumId="6" w15:restartNumberingAfterBreak="0">
+  <w:abstractNum w:abstractNumId="9" w15:restartNumberingAfterBreak="0">
+    <w:nsid w:val="55C41630"/>
+    <w:multiLevelType w:val="hybridMultilevel"/>
+    <w:tmpl w:val="3DC28B18"/>
+    <w:lvl w:ilvl="0" w:tplc="300A000F">
+      <w:start w:val="1"/>
+      <w:numFmt w:val="decimal"/>
+      <w:lvlText w:val="%1."/>
+      <w:lvlJc w:val="left"/>
+      <w:pPr>
+        <w:ind w:left="720" w:hanging="360"/>
+      </w:pPr>
+      <w:rPr>
+        <w:rFonts w:hint="default"/>
+      </w:rPr>
+    </w:lvl>
+    <w:lvl w:ilvl="1" w:tplc="300A0019" w:tentative="1">
+      <w:start w:val="1"/>
+      <w:numFmt w:val="lowerLetter"/>
+      <w:lvlText w:val="%2."/>
+      <w:lvlJc w:val="left"/>
+      <w:pPr>
+        <w:ind w:left="1440" w:hanging="360"/>
+      </w:pPr>
+    </w:lvl>
+    <w:lvl w:ilvl="2" w:tplc="300A001B" w:tentative="1">
+      <w:start w:val="1"/>
+      <w:numFmt w:val="lowerRoman"/>
+      <w:lvlText w:val="%3."/>
+      <w:lvlJc w:val="right"/>
+      <w:pPr>
+        <w:ind w:left="2160" w:hanging="180"/>
+      </w:pPr>
+    </w:lvl>
+    <w:lvl w:ilvl="3" w:tplc="300A000F" w:tentative="1">
+      <w:start w:val="1"/>
+      <w:numFmt w:val="decimal"/>
+      <w:lvlText w:val="%4."/>
+      <w:lvlJc w:val="left"/>
+      <w:pPr>
+        <w:ind w:left="2880" w:hanging="360"/>
+      </w:pPr>
+    </w:lvl>
+    <w:lvl w:ilvl="4" w:tplc="300A0019" w:tentative="1">
+      <w:start w:val="1"/>
+      <w:numFmt w:val="lowerLetter"/>
+      <w:lvlText w:val="%5."/>
+      <w:lvlJc w:val="left"/>
+      <w:pPr>
+        <w:ind w:left="3600" w:hanging="360"/>
+      </w:pPr>
+    </w:lvl>
+    <w:lvl w:ilvl="5" w:tplc="300A001B" w:tentative="1">
+      <w:start w:val="1"/>
+      <w:numFmt w:val="lowerRoman"/>
+      <w:lvlText w:val="%6."/>
+      <w:lvlJc w:val="right"/>
+      <w:pPr>
+        <w:ind w:left="4320" w:hanging="180"/>
+      </w:pPr>
+    </w:lvl>
+    <w:lvl w:ilvl="6" w:tplc="300A000F" w:tentative="1">
+      <w:start w:val="1"/>
+      <w:numFmt w:val="decimal"/>
+      <w:lvlText w:val="%7."/>
+      <w:lvlJc w:val="left"/>
+      <w:pPr>
+        <w:ind w:left="5040" w:hanging="360"/>
+      </w:pPr>
+    </w:lvl>
+    <w:lvl w:ilvl="7" w:tplc="300A0019" w:tentative="1">
+      <w:start w:val="1"/>
+      <w:numFmt w:val="lowerLetter"/>
+      <w:lvlText w:val="%8."/>
+      <w:lvlJc w:val="left"/>
+      <w:pPr>
+        <w:ind w:left="5760" w:hanging="360"/>
+      </w:pPr>
+    </w:lvl>
+    <w:lvl w:ilvl="8" w:tplc="300A001B" w:tentative="1">
+      <w:start w:val="1"/>
+      <w:numFmt w:val="lowerRoman"/>
+      <w:lvlText w:val="%9."/>
+      <w:lvlJc w:val="right"/>
+      <w:pPr>
+        <w:ind w:left="6480" w:hanging="180"/>
+      </w:pPr>
+    </w:lvl>
+  </w:abstractNum>
+  <w:abstractNum w:abstractNumId="10" w15:restartNumberingAfterBreak="0">
     <w:nsid w:val="69B22D63"/>
     <w:multiLevelType w:val="hybridMultilevel"/>
     <w:tmpl w:val="4FC6F2D4"/>
@@ -3301,13 +6465,13 @@
     <w:abstractNumId w:val="1"/>
   </w:num>
   <w:num w:numId="2" w16cid:durableId="1353728809">
-    <w:abstractNumId w:val="5"/>
+    <w:abstractNumId w:val="8"/>
   </w:num>
   <w:num w:numId="3" w16cid:durableId="817770735">
     <w:abstractNumId w:val="2"/>
   </w:num>
   <w:num w:numId="4" w16cid:durableId="1045063368">
-    <w:abstractNumId w:val="4"/>
+    <w:abstractNumId w:val="7"/>
   </w:num>
   <w:num w:numId="5" w16cid:durableId="587544252">
     <w:abstractNumId w:val="3"/>
@@ -3316,7 +6480,19 @@
     <w:abstractNumId w:val="0"/>
   </w:num>
   <w:num w:numId="7" w16cid:durableId="2064089085">
+    <w:abstractNumId w:val="10"/>
+  </w:num>
+  <w:num w:numId="8" w16cid:durableId="1203516070">
     <w:abstractNumId w:val="6"/>
+  </w:num>
+  <w:num w:numId="9" w16cid:durableId="1747339798">
+    <w:abstractNumId w:val="5"/>
+  </w:num>
+  <w:num w:numId="10" w16cid:durableId="1212764219">
+    <w:abstractNumId w:val="9"/>
+  </w:num>
+  <w:num w:numId="11" w16cid:durableId="1049109018">
+    <w:abstractNumId w:val="4"/>
   </w:num>
 </w:numbering>
 </file>
@@ -4331,6 +7507,18 @@
       <w:u w:val="single"/>
     </w:rPr>
   </w:style>
+  <w:style w:type="character" w:styleId="Mencinsinresolver">
+    <w:name w:val="Unresolved Mention"/>
+    <w:basedOn w:val="Fuentedeprrafopredeter"/>
+    <w:uiPriority w:val="99"/>
+    <w:semiHidden/>
+    <w:unhideWhenUsed/>
+    <w:rsid w:val="00224620"/>
+    <w:rPr>
+      <w:color w:val="605E5C"/>
+      <w:shd w:val="clear" w:color="auto" w:fill="E1DFDD"/>
+    </w:rPr>
+  </w:style>
 </w:styles>
 </file>
 

</xml_diff>